<commit_message>
Modificacion varias dado el doc pasado el viernes 11/08
</commit_message>
<xml_diff>
--- a/Documentacion/Para DEFINIR.docx
+++ b/Documentacion/Para DEFINIR.docx
@@ -3,7 +3,1931 @@
 <w:document xmlns:wpc="http://schemas.microsoft.com/office/word/2010/wordprocessingCanvas" xmlns:mc="http://schemas.openxmlformats.org/markup-compatibility/2006" xmlns:o="urn:schemas-microsoft-com:office:office" xmlns:r="http://schemas.openxmlformats.org/officeDocument/2006/relationships" xmlns:m="http://schemas.openxmlformats.org/officeDocument/2006/math" xmlns:v="urn:schemas-microsoft-com:vml" xmlns:wp14="http://schemas.microsoft.com/office/word/2010/wordprocessingDrawing" xmlns:wp="http://schemas.openxmlformats.org/drawingml/2006/wordprocessingDrawing" xmlns:w10="urn:schemas-microsoft-com:office:word" xmlns:w="http://schemas.openxmlformats.org/wordprocessingml/2006/main" xmlns:w14="http://schemas.microsoft.com/office/word/2010/wordml" xmlns:wpg="http://schemas.microsoft.com/office/word/2010/wordprocessingGroup" xmlns:wpi="http://schemas.microsoft.com/office/word/2010/wordprocessingInk" xmlns:wne="http://schemas.microsoft.com/office/word/2006/wordml" xmlns:wps="http://schemas.microsoft.com/office/word/2010/wordprocessingShape" mc:Ignorable="w14 wp14">
   <w:body>
     <w:p>
-      <w:r>
+      <w:pPr>
+        <w:shd w:val="clear" w:color="auto" w:fill="FFFFFF"/>
+        <w:spacing w:after="0" w:line="240" w:lineRule="auto"/>
+        <w:rPr>
+          <w:rFonts w:ascii="Arial" w:eastAsia="Times New Roman" w:hAnsi="Arial" w:cs="Arial"/>
+          <w:color w:val="222222"/>
+          <w:sz w:val="24"/>
+          <w:szCs w:val="24"/>
+          <w:lang w:eastAsia="es-AR"/>
+        </w:rPr>
+      </w:pPr>
+      <w:r>
+        <w:rPr>
+          <w:rFonts w:ascii="Verdana" w:eastAsia="Times New Roman" w:hAnsi="Verdana" w:cs="Arial"/>
+          <w:b/>
+          <w:bCs/>
+          <w:color w:val="222222"/>
+          <w:sz w:val="24"/>
+          <w:szCs w:val="24"/>
+          <w:lang w:eastAsia="es-AR"/>
+        </w:rPr>
+        <w:br/>
+        <w:t>Posibles Errores</w:t>
+      </w:r>
+    </w:p>
+    <w:p>
+      <w:pPr>
+        <w:shd w:val="clear" w:color="auto" w:fill="FFFFFF"/>
+        <w:spacing w:after="0" w:line="240" w:lineRule="auto"/>
+        <w:rPr>
+          <w:rFonts w:ascii="Arial" w:eastAsia="Times New Roman" w:hAnsi="Arial" w:cs="Arial"/>
+          <w:color w:val="222222"/>
+          <w:sz w:val="24"/>
+          <w:szCs w:val="24"/>
+          <w:lang w:eastAsia="es-AR"/>
+        </w:rPr>
+      </w:pPr>
+      <w:r>
+        <w:rPr>
+          <w:rFonts w:ascii="Verdana" w:eastAsia="Times New Roman" w:hAnsi="Verdana" w:cs="Arial"/>
+          <w:color w:val="222222"/>
+          <w:sz w:val="24"/>
+          <w:szCs w:val="24"/>
+          <w:lang w:eastAsia="es-AR"/>
+        </w:rPr>
+        <w:t>En las búsquedas los filtros del costado no funcionan</w:t>
+      </w:r>
+    </w:p>
+    <w:p>
+      <w:pPr>
+        <w:shd w:val="clear" w:color="auto" w:fill="FFFFFF"/>
+        <w:spacing w:after="0" w:line="240" w:lineRule="auto"/>
+        <w:rPr>
+          <w:rFonts w:ascii="Arial" w:eastAsia="Times New Roman" w:hAnsi="Arial" w:cs="Arial"/>
+          <w:color w:val="222222"/>
+          <w:sz w:val="24"/>
+          <w:szCs w:val="24"/>
+          <w:lang w:eastAsia="es-AR"/>
+        </w:rPr>
+      </w:pPr>
+      <w:r>
+        <w:rPr>
+          <w:rFonts w:ascii="Verdana" w:eastAsia="Times New Roman" w:hAnsi="Verdana" w:cs="Arial"/>
+          <w:color w:val="222222"/>
+          <w:sz w:val="24"/>
+          <w:szCs w:val="24"/>
+          <w:lang w:eastAsia="es-AR"/>
+        </w:rPr>
+        <w:t xml:space="preserve">Para ver el Perfil cuando se ingresa por el Botón Perfil funciona pero dando </w:t>
+      </w:r>
+      <w:proofErr w:type="spellStart"/>
+      <w:r>
+        <w:rPr>
+          <w:rFonts w:ascii="Verdana" w:eastAsia="Times New Roman" w:hAnsi="Verdana" w:cs="Arial"/>
+          <w:color w:val="222222"/>
+          <w:sz w:val="24"/>
+          <w:szCs w:val="24"/>
+          <w:lang w:eastAsia="es-AR"/>
+        </w:rPr>
+        <w:t>click</w:t>
+      </w:r>
+      <w:proofErr w:type="spellEnd"/>
+      <w:r>
+        <w:rPr>
+          <w:rFonts w:ascii="Verdana" w:eastAsia="Times New Roman" w:hAnsi="Verdana" w:cs="Arial"/>
+          <w:color w:val="222222"/>
+          <w:sz w:val="24"/>
+          <w:szCs w:val="24"/>
+          <w:lang w:eastAsia="es-AR"/>
+        </w:rPr>
+        <w:t xml:space="preserve"> en el apellido a veces no.</w:t>
+      </w:r>
+    </w:p>
+    <w:p>
+      <w:pPr>
+        <w:shd w:val="clear" w:color="auto" w:fill="FFFFFF"/>
+        <w:spacing w:after="0" w:line="240" w:lineRule="auto"/>
+        <w:rPr>
+          <w:rFonts w:ascii="Arial" w:eastAsia="Times New Roman" w:hAnsi="Arial" w:cs="Arial"/>
+          <w:color w:val="222222"/>
+          <w:sz w:val="24"/>
+          <w:szCs w:val="24"/>
+          <w:lang w:eastAsia="es-AR"/>
+        </w:rPr>
+      </w:pPr>
+    </w:p>
+    <w:p>
+      <w:pPr>
+        <w:shd w:val="clear" w:color="auto" w:fill="FFFFFF"/>
+        <w:spacing w:after="0" w:line="240" w:lineRule="auto"/>
+        <w:rPr>
+          <w:rFonts w:ascii="Arial" w:eastAsia="Times New Roman" w:hAnsi="Arial" w:cs="Arial"/>
+          <w:color w:val="222222"/>
+          <w:sz w:val="24"/>
+          <w:szCs w:val="24"/>
+          <w:lang w:eastAsia="es-AR"/>
+        </w:rPr>
+      </w:pPr>
+      <w:r>
+        <w:rPr>
+          <w:rFonts w:ascii="Verdana" w:eastAsia="Times New Roman" w:hAnsi="Verdana" w:cs="Arial"/>
+          <w:b/>
+          <w:bCs/>
+          <w:color w:val="222222"/>
+          <w:sz w:val="24"/>
+          <w:szCs w:val="24"/>
+          <w:lang w:eastAsia="es-AR"/>
+        </w:rPr>
+        <w:t>Campos y Perfil</w:t>
+      </w:r>
+    </w:p>
+    <w:p>
+      <w:pPr>
+        <w:shd w:val="clear" w:color="auto" w:fill="FFFFFF"/>
+        <w:spacing w:after="0" w:line="240" w:lineRule="auto"/>
+        <w:rPr>
+          <w:rFonts w:ascii="Arial" w:eastAsia="Times New Roman" w:hAnsi="Arial" w:cs="Arial"/>
+          <w:color w:val="222222"/>
+          <w:sz w:val="24"/>
+          <w:szCs w:val="24"/>
+          <w:highlight w:val="yellow"/>
+          <w:lang w:eastAsia="es-AR"/>
+        </w:rPr>
+      </w:pPr>
+      <w:r>
+        <w:rPr>
+          <w:rFonts w:ascii="Verdana" w:eastAsia="Times New Roman" w:hAnsi="Verdana" w:cs="Arial"/>
+          <w:color w:val="222222"/>
+          <w:sz w:val="24"/>
+          <w:szCs w:val="24"/>
+          <w:highlight w:val="yellow"/>
+          <w:lang w:eastAsia="es-AR"/>
+        </w:rPr>
+        <w:t>Falta cargar la doble ciudadanía</w:t>
+      </w:r>
+    </w:p>
+    <w:p>
+      <w:pPr>
+        <w:shd w:val="clear" w:color="auto" w:fill="FFFFFF"/>
+        <w:spacing w:after="0" w:line="240" w:lineRule="auto"/>
+        <w:rPr>
+          <w:rFonts w:ascii="Arial" w:eastAsia="Times New Roman" w:hAnsi="Arial" w:cs="Arial"/>
+          <w:color w:val="222222"/>
+          <w:sz w:val="24"/>
+          <w:szCs w:val="24"/>
+          <w:highlight w:val="yellow"/>
+          <w:lang w:eastAsia="es-AR"/>
+        </w:rPr>
+      </w:pPr>
+    </w:p>
+    <w:p>
+      <w:pPr>
+        <w:shd w:val="clear" w:color="auto" w:fill="FFFFFF"/>
+        <w:spacing w:after="0" w:line="240" w:lineRule="auto"/>
+        <w:rPr>
+          <w:rFonts w:ascii="Arial" w:eastAsia="Times New Roman" w:hAnsi="Arial" w:cs="Arial"/>
+          <w:color w:val="222222"/>
+          <w:sz w:val="24"/>
+          <w:szCs w:val="24"/>
+          <w:lang w:eastAsia="es-AR"/>
+        </w:rPr>
+      </w:pPr>
+      <w:r>
+        <w:rPr>
+          <w:rFonts w:ascii="Verdana" w:eastAsia="Times New Roman" w:hAnsi="Verdana" w:cs="Arial"/>
+          <w:color w:val="222222"/>
+          <w:sz w:val="24"/>
+          <w:szCs w:val="24"/>
+          <w:highlight w:val="yellow"/>
+          <w:lang w:eastAsia="es-AR"/>
+        </w:rPr>
+        <w:t>Si es menor, poner como contacto un mayor. Nombre Apellido y Correo.</w:t>
+      </w:r>
+    </w:p>
+    <w:p>
+      <w:pPr>
+        <w:shd w:val="clear" w:color="auto" w:fill="FFFFFF"/>
+        <w:spacing w:after="0" w:line="240" w:lineRule="auto"/>
+        <w:rPr>
+          <w:rFonts w:ascii="Arial" w:eastAsia="Times New Roman" w:hAnsi="Arial" w:cs="Arial"/>
+          <w:color w:val="222222"/>
+          <w:sz w:val="24"/>
+          <w:szCs w:val="24"/>
+          <w:lang w:eastAsia="es-AR"/>
+        </w:rPr>
+      </w:pPr>
+    </w:p>
+    <w:p>
+      <w:pPr>
+        <w:shd w:val="clear" w:color="auto" w:fill="FFFFFF"/>
+        <w:spacing w:after="0" w:line="240" w:lineRule="auto"/>
+        <w:rPr>
+          <w:rFonts w:ascii="Arial" w:eastAsia="Times New Roman" w:hAnsi="Arial" w:cs="Arial"/>
+          <w:color w:val="222222"/>
+          <w:sz w:val="24"/>
+          <w:szCs w:val="24"/>
+          <w:lang w:eastAsia="es-AR"/>
+        </w:rPr>
+      </w:pPr>
+      <w:r>
+        <w:rPr>
+          <w:rFonts w:ascii="Arial" w:eastAsia="Times New Roman" w:hAnsi="Arial" w:cs="Arial"/>
+          <w:color w:val="222222"/>
+          <w:sz w:val="24"/>
+          <w:szCs w:val="24"/>
+          <w:lang w:eastAsia="es-AR"/>
+        </w:rPr>
+        <w:t xml:space="preserve">Agregar De cuadro </w:t>
+      </w:r>
+      <w:proofErr w:type="spellStart"/>
+      <w:r>
+        <w:rPr>
+          <w:rFonts w:ascii="Arial" w:eastAsia="Times New Roman" w:hAnsi="Arial" w:cs="Arial"/>
+          <w:color w:val="222222"/>
+          <w:sz w:val="24"/>
+          <w:szCs w:val="24"/>
+          <w:lang w:eastAsia="es-AR"/>
+        </w:rPr>
+        <w:t>sos</w:t>
+      </w:r>
+      <w:proofErr w:type="spellEnd"/>
+      <w:r>
+        <w:rPr>
+          <w:rFonts w:ascii="Arial" w:eastAsia="Times New Roman" w:hAnsi="Arial" w:cs="Arial"/>
+          <w:color w:val="222222"/>
+          <w:sz w:val="24"/>
+          <w:szCs w:val="24"/>
+          <w:lang w:eastAsia="es-AR"/>
+        </w:rPr>
+        <w:t>.</w:t>
+      </w:r>
+    </w:p>
+    <w:p>
+      <w:pPr>
+        <w:rPr>
+          <w:rFonts w:ascii="Arial" w:eastAsia="Times New Roman" w:hAnsi="Arial" w:cs="Arial"/>
+          <w:color w:val="222222"/>
+          <w:sz w:val="24"/>
+          <w:szCs w:val="24"/>
+          <w:lang w:eastAsia="es-AR"/>
+        </w:rPr>
+      </w:pPr>
+      <w:r>
+        <w:rPr>
+          <w:rFonts w:ascii="Arial" w:eastAsia="Times New Roman" w:hAnsi="Arial" w:cs="Arial"/>
+          <w:color w:val="222222"/>
+          <w:sz w:val="24"/>
+          <w:szCs w:val="24"/>
+          <w:lang w:eastAsia="es-AR"/>
+        </w:rPr>
+        <w:br w:type="page"/>
+      </w:r>
+    </w:p>
+    <w:p>
+      <w:pPr>
+        <w:shd w:val="clear" w:color="auto" w:fill="FFFFFF"/>
+        <w:spacing w:after="0" w:line="240" w:lineRule="auto"/>
+        <w:rPr>
+          <w:rFonts w:ascii="Arial" w:eastAsia="Times New Roman" w:hAnsi="Arial" w:cs="Arial"/>
+          <w:color w:val="222222"/>
+          <w:sz w:val="24"/>
+          <w:szCs w:val="24"/>
+          <w:lang w:eastAsia="es-AR"/>
+        </w:rPr>
+      </w:pPr>
+    </w:p>
+    <w:p>
+      <w:pPr>
+        <w:shd w:val="clear" w:color="auto" w:fill="FFFFFF"/>
+        <w:spacing w:after="0" w:line="240" w:lineRule="auto"/>
+        <w:rPr>
+          <w:rFonts w:ascii="Arial" w:eastAsia="Times New Roman" w:hAnsi="Arial" w:cs="Arial"/>
+          <w:color w:val="222222"/>
+          <w:sz w:val="24"/>
+          <w:szCs w:val="24"/>
+          <w:lang w:eastAsia="es-AR"/>
+        </w:rPr>
+      </w:pPr>
+    </w:p>
+    <w:p>
+      <w:pPr>
+        <w:shd w:val="clear" w:color="auto" w:fill="FFFFFF"/>
+        <w:spacing w:after="0" w:line="240" w:lineRule="auto"/>
+        <w:rPr>
+          <w:rFonts w:ascii="Arial" w:eastAsia="Times New Roman" w:hAnsi="Arial" w:cs="Arial"/>
+          <w:color w:val="222222"/>
+          <w:sz w:val="24"/>
+          <w:szCs w:val="24"/>
+          <w:lang w:eastAsia="es-AR"/>
+        </w:rPr>
+      </w:pPr>
+      <w:r>
+        <w:rPr>
+          <w:rFonts w:ascii="Arial" w:eastAsia="Times New Roman" w:hAnsi="Arial" w:cs="Arial"/>
+          <w:color w:val="222222"/>
+          <w:sz w:val="24"/>
+          <w:szCs w:val="24"/>
+          <w:lang w:eastAsia="es-AR"/>
+        </w:rPr>
+        <w:t>Encabezado de Perfil y Consulta de Perfil</w:t>
+      </w:r>
+    </w:p>
+    <w:p>
+      <w:pPr>
+        <w:shd w:val="clear" w:color="auto" w:fill="FFFFFF"/>
+        <w:spacing w:after="0" w:line="240" w:lineRule="auto"/>
+        <w:rPr>
+          <w:rFonts w:ascii="Arial" w:eastAsia="Times New Roman" w:hAnsi="Arial" w:cs="Arial"/>
+          <w:color w:val="222222"/>
+          <w:sz w:val="24"/>
+          <w:szCs w:val="24"/>
+          <w:lang w:eastAsia="es-AR"/>
+        </w:rPr>
+      </w:pPr>
+    </w:p>
+    <w:p>
+      <w:pPr>
+        <w:shd w:val="clear" w:color="auto" w:fill="FFFFFF"/>
+        <w:spacing w:after="0" w:line="240" w:lineRule="auto"/>
+        <w:rPr>
+          <w:rFonts w:ascii="Arial" w:eastAsia="Times New Roman" w:hAnsi="Arial" w:cs="Arial"/>
+          <w:color w:val="222222"/>
+          <w:sz w:val="24"/>
+          <w:szCs w:val="24"/>
+          <w:lang w:eastAsia="es-AR"/>
+        </w:rPr>
+      </w:pPr>
+      <w:r>
+        <w:rPr>
+          <w:noProof/>
+          <w:lang w:eastAsia="es-AR"/>
+        </w:rPr>
+        <w:drawing>
+          <wp:inline distT="0" distB="0" distL="0" distR="0" wp14:anchorId="7949D9FC" wp14:editId="456D4A1C">
+            <wp:extent cx="5612130" cy="1435100"/>
+            <wp:effectExtent l="19050" t="19050" r="26670" b="12700"/>
+            <wp:docPr id="3" name="Imagen 3"/>
+            <wp:cNvGraphicFramePr>
+              <a:graphicFrameLocks xmlns:a="http://schemas.openxmlformats.org/drawingml/2006/main" noChangeAspect="1"/>
+            </wp:cNvGraphicFramePr>
+            <a:graphic xmlns:a="http://schemas.openxmlformats.org/drawingml/2006/main">
+              <a:graphicData uri="http://schemas.openxmlformats.org/drawingml/2006/picture">
+                <pic:pic xmlns:pic="http://schemas.openxmlformats.org/drawingml/2006/picture">
+                  <pic:nvPicPr>
+                    <pic:cNvPr id="0" name=""/>
+                    <pic:cNvPicPr/>
+                  </pic:nvPicPr>
+                  <pic:blipFill>
+                    <a:blip r:embed="rId5"/>
+                    <a:stretch>
+                      <a:fillRect/>
+                    </a:stretch>
+                  </pic:blipFill>
+                  <pic:spPr>
+                    <a:xfrm>
+                      <a:off x="0" y="0"/>
+                      <a:ext cx="5612130" cy="1435100"/>
+                    </a:xfrm>
+                    <a:prstGeom prst="rect">
+                      <a:avLst/>
+                    </a:prstGeom>
+                    <a:ln>
+                      <a:solidFill>
+                        <a:schemeClr val="accent1"/>
+                      </a:solidFill>
+                    </a:ln>
+                  </pic:spPr>
+                </pic:pic>
+              </a:graphicData>
+            </a:graphic>
+          </wp:inline>
+        </w:drawing>
+      </w:r>
+    </w:p>
+    <w:p>
+      <w:pPr>
+        <w:shd w:val="clear" w:color="auto" w:fill="FFFFFF"/>
+        <w:spacing w:after="0" w:line="240" w:lineRule="auto"/>
+        <w:rPr>
+          <w:rFonts w:ascii="Arial" w:eastAsia="Times New Roman" w:hAnsi="Arial" w:cs="Arial"/>
+          <w:color w:val="222222"/>
+          <w:sz w:val="24"/>
+          <w:szCs w:val="24"/>
+          <w:lang w:eastAsia="es-AR"/>
+        </w:rPr>
+      </w:pPr>
+      <w:r>
+        <w:rPr>
+          <w:rFonts w:ascii="Arial" w:eastAsia="Times New Roman" w:hAnsi="Arial" w:cs="Arial"/>
+          <w:color w:val="222222"/>
+          <w:sz w:val="24"/>
+          <w:szCs w:val="24"/>
+          <w:lang w:eastAsia="es-AR"/>
+        </w:rPr>
+        <w:t xml:space="preserve">                 Técnico</w:t>
+      </w:r>
+      <w:r>
+        <w:rPr>
+          <w:rFonts w:ascii="Arial" w:eastAsia="Times New Roman" w:hAnsi="Arial" w:cs="Arial"/>
+          <w:color w:val="222222"/>
+          <w:sz w:val="24"/>
+          <w:szCs w:val="24"/>
+          <w:lang w:eastAsia="es-AR"/>
+        </w:rPr>
+        <w:tab/>
+      </w:r>
+      <w:r>
+        <w:rPr>
+          <w:rFonts w:ascii="Arial" w:eastAsia="Times New Roman" w:hAnsi="Arial" w:cs="Arial"/>
+          <w:color w:val="222222"/>
+          <w:sz w:val="24"/>
+          <w:szCs w:val="24"/>
+          <w:lang w:eastAsia="es-AR"/>
+        </w:rPr>
+        <w:tab/>
+      </w:r>
+      <w:r>
+        <w:rPr>
+          <w:rFonts w:ascii="Arial" w:eastAsia="Times New Roman" w:hAnsi="Arial" w:cs="Arial"/>
+          <w:color w:val="222222"/>
+          <w:sz w:val="24"/>
+          <w:szCs w:val="24"/>
+          <w:lang w:eastAsia="es-AR"/>
+        </w:rPr>
+        <w:tab/>
+      </w:r>
+      <w:r>
+        <w:rPr>
+          <w:rFonts w:ascii="Arial" w:eastAsia="Times New Roman" w:hAnsi="Arial" w:cs="Arial"/>
+          <w:color w:val="222222"/>
+          <w:sz w:val="24"/>
+          <w:szCs w:val="24"/>
+          <w:lang w:eastAsia="es-AR"/>
+        </w:rPr>
+        <w:tab/>
+        <w:t xml:space="preserve">                               Físico</w:t>
+      </w:r>
+    </w:p>
+    <w:p>
+      <w:pPr>
+        <w:shd w:val="clear" w:color="auto" w:fill="FFFFFF"/>
+        <w:spacing w:after="0" w:line="240" w:lineRule="auto"/>
+        <w:rPr>
+          <w:rFonts w:ascii="Arial" w:eastAsia="Times New Roman" w:hAnsi="Arial" w:cs="Arial"/>
+          <w:color w:val="222222"/>
+          <w:sz w:val="24"/>
+          <w:szCs w:val="24"/>
+          <w:lang w:eastAsia="es-AR"/>
+        </w:rPr>
+      </w:pPr>
+    </w:p>
+    <w:p>
+      <w:pPr>
+        <w:shd w:val="clear" w:color="auto" w:fill="FFFFFF"/>
+        <w:spacing w:after="0" w:line="240" w:lineRule="auto"/>
+        <w:rPr>
+          <w:rFonts w:ascii="Arial" w:eastAsia="Times New Roman" w:hAnsi="Arial" w:cs="Arial"/>
+          <w:color w:val="222222"/>
+          <w:sz w:val="24"/>
+          <w:szCs w:val="24"/>
+          <w:lang w:eastAsia="es-AR"/>
+        </w:rPr>
+      </w:pPr>
+      <w:r>
+        <w:rPr>
+          <w:noProof/>
+          <w:lang w:eastAsia="es-AR"/>
+        </w:rPr>
+        <w:drawing>
+          <wp:inline distT="0" distB="0" distL="0" distR="0" wp14:anchorId="03AF49DD" wp14:editId="06F2E1E1">
+            <wp:extent cx="5612130" cy="1891665"/>
+            <wp:effectExtent l="0" t="0" r="7620" b="0"/>
+            <wp:docPr id="11" name="Imagen 11"/>
+            <wp:cNvGraphicFramePr>
+              <a:graphicFrameLocks xmlns:a="http://schemas.openxmlformats.org/drawingml/2006/main" noChangeAspect="1"/>
+            </wp:cNvGraphicFramePr>
+            <a:graphic xmlns:a="http://schemas.openxmlformats.org/drawingml/2006/main">
+              <a:graphicData uri="http://schemas.openxmlformats.org/drawingml/2006/picture">
+                <pic:pic xmlns:pic="http://schemas.openxmlformats.org/drawingml/2006/picture">
+                  <pic:nvPicPr>
+                    <pic:cNvPr id="0" name=""/>
+                    <pic:cNvPicPr/>
+                  </pic:nvPicPr>
+                  <pic:blipFill>
+                    <a:blip r:embed="rId6"/>
+                    <a:stretch>
+                      <a:fillRect/>
+                    </a:stretch>
+                  </pic:blipFill>
+                  <pic:spPr>
+                    <a:xfrm>
+                      <a:off x="0" y="0"/>
+                      <a:ext cx="5612130" cy="1891665"/>
+                    </a:xfrm>
+                    <a:prstGeom prst="rect">
+                      <a:avLst/>
+                    </a:prstGeom>
+                  </pic:spPr>
+                </pic:pic>
+              </a:graphicData>
+            </a:graphic>
+          </wp:inline>
+        </w:drawing>
+      </w:r>
+      <w:r>
+        <w:rPr>
+          <w:noProof/>
+          <w:lang w:eastAsia="es-AR"/>
+        </w:rPr>
+        <w:drawing>
+          <wp:anchor distT="0" distB="0" distL="114300" distR="114300" simplePos="0" relativeHeight="251676672" behindDoc="1" locked="0" layoutInCell="1" allowOverlap="1" wp14:anchorId="5EEE58D0" wp14:editId="78D218AC">
+            <wp:simplePos x="0" y="0"/>
+            <wp:positionH relativeFrom="column">
+              <wp:posOffset>2729865</wp:posOffset>
+            </wp:positionH>
+            <wp:positionV relativeFrom="paragraph">
+              <wp:posOffset>14605</wp:posOffset>
+            </wp:positionV>
+            <wp:extent cx="2666365" cy="1685925"/>
+            <wp:effectExtent l="19050" t="19050" r="19685" b="28575"/>
+            <wp:wrapTight wrapText="bothSides">
+              <wp:wrapPolygon edited="0">
+                <wp:start x="-154" y="-244"/>
+                <wp:lineTo x="-154" y="21722"/>
+                <wp:lineTo x="21605" y="21722"/>
+                <wp:lineTo x="21605" y="-244"/>
+                <wp:lineTo x="-154" y="-244"/>
+              </wp:wrapPolygon>
+            </wp:wrapTight>
+            <wp:docPr id="10" name="Imagen 10"/>
+            <wp:cNvGraphicFramePr>
+              <a:graphicFrameLocks xmlns:a="http://schemas.openxmlformats.org/drawingml/2006/main" noChangeAspect="1"/>
+            </wp:cNvGraphicFramePr>
+            <a:graphic xmlns:a="http://schemas.openxmlformats.org/drawingml/2006/main">
+              <a:graphicData uri="http://schemas.openxmlformats.org/drawingml/2006/picture">
+                <pic:pic xmlns:pic="http://schemas.openxmlformats.org/drawingml/2006/picture">
+                  <pic:nvPicPr>
+                    <pic:cNvPr id="0" name=""/>
+                    <pic:cNvPicPr/>
+                  </pic:nvPicPr>
+                  <pic:blipFill>
+                    <a:blip r:embed="rId7">
+                      <a:extLst>
+                        <a:ext uri="{28A0092B-C50C-407E-A947-70E740481C1C}">
+                          <a14:useLocalDpi xmlns:a14="http://schemas.microsoft.com/office/drawing/2010/main" val="0"/>
+                        </a:ext>
+                      </a:extLst>
+                    </a:blip>
+                    <a:stretch>
+                      <a:fillRect/>
+                    </a:stretch>
+                  </pic:blipFill>
+                  <pic:spPr>
+                    <a:xfrm>
+                      <a:off x="0" y="0"/>
+                      <a:ext cx="2666365" cy="1685925"/>
+                    </a:xfrm>
+                    <a:prstGeom prst="rect">
+                      <a:avLst/>
+                    </a:prstGeom>
+                    <a:ln>
+                      <a:solidFill>
+                        <a:schemeClr val="accent1"/>
+                      </a:solidFill>
+                    </a:ln>
+                  </pic:spPr>
+                </pic:pic>
+              </a:graphicData>
+            </a:graphic>
+            <wp14:sizeRelH relativeFrom="page">
+              <wp14:pctWidth>0</wp14:pctWidth>
+            </wp14:sizeRelH>
+            <wp14:sizeRelV relativeFrom="page">
+              <wp14:pctHeight>0</wp14:pctHeight>
+            </wp14:sizeRelV>
+          </wp:anchor>
+        </w:drawing>
+      </w:r>
+      <w:r>
+        <w:rPr>
+          <w:noProof/>
+          <w:lang w:eastAsia="es-AR"/>
+        </w:rPr>
+        <w:drawing>
+          <wp:anchor distT="0" distB="0" distL="114300" distR="114300" simplePos="0" relativeHeight="251674624" behindDoc="1" locked="0" layoutInCell="1" allowOverlap="1" wp14:anchorId="19C11DF3" wp14:editId="20A6B06C">
+            <wp:simplePos x="0" y="0"/>
+            <wp:positionH relativeFrom="column">
+              <wp:posOffset>15240</wp:posOffset>
+            </wp:positionH>
+            <wp:positionV relativeFrom="paragraph">
+              <wp:posOffset>14605</wp:posOffset>
+            </wp:positionV>
+            <wp:extent cx="2666365" cy="1685925"/>
+            <wp:effectExtent l="19050" t="19050" r="19685" b="28575"/>
+            <wp:wrapTight wrapText="bothSides">
+              <wp:wrapPolygon edited="0">
+                <wp:start x="-154" y="-244"/>
+                <wp:lineTo x="-154" y="21722"/>
+                <wp:lineTo x="21605" y="21722"/>
+                <wp:lineTo x="21605" y="-244"/>
+                <wp:lineTo x="-154" y="-244"/>
+              </wp:wrapPolygon>
+            </wp:wrapTight>
+            <wp:docPr id="5" name="Imagen 5"/>
+            <wp:cNvGraphicFramePr>
+              <a:graphicFrameLocks xmlns:a="http://schemas.openxmlformats.org/drawingml/2006/main" noChangeAspect="1"/>
+            </wp:cNvGraphicFramePr>
+            <a:graphic xmlns:a="http://schemas.openxmlformats.org/drawingml/2006/main">
+              <a:graphicData uri="http://schemas.openxmlformats.org/drawingml/2006/picture">
+                <pic:pic xmlns:pic="http://schemas.openxmlformats.org/drawingml/2006/picture">
+                  <pic:nvPicPr>
+                    <pic:cNvPr id="0" name=""/>
+                    <pic:cNvPicPr/>
+                  </pic:nvPicPr>
+                  <pic:blipFill>
+                    <a:blip r:embed="rId7">
+                      <a:extLst>
+                        <a:ext uri="{28A0092B-C50C-407E-A947-70E740481C1C}">
+                          <a14:useLocalDpi xmlns:a14="http://schemas.microsoft.com/office/drawing/2010/main" val="0"/>
+                        </a:ext>
+                      </a:extLst>
+                    </a:blip>
+                    <a:stretch>
+                      <a:fillRect/>
+                    </a:stretch>
+                  </pic:blipFill>
+                  <pic:spPr>
+                    <a:xfrm>
+                      <a:off x="0" y="0"/>
+                      <a:ext cx="2666365" cy="1685925"/>
+                    </a:xfrm>
+                    <a:prstGeom prst="rect">
+                      <a:avLst/>
+                    </a:prstGeom>
+                    <a:ln>
+                      <a:solidFill>
+                        <a:schemeClr val="accent1"/>
+                      </a:solidFill>
+                    </a:ln>
+                  </pic:spPr>
+                </pic:pic>
+              </a:graphicData>
+            </a:graphic>
+            <wp14:sizeRelH relativeFrom="page">
+              <wp14:pctWidth>0</wp14:pctWidth>
+            </wp14:sizeRelH>
+            <wp14:sizeRelV relativeFrom="page">
+              <wp14:pctHeight>0</wp14:pctHeight>
+            </wp14:sizeRelV>
+          </wp:anchor>
+        </w:drawing>
+      </w:r>
+    </w:p>
+    <w:p>
+      <w:pPr>
+        <w:shd w:val="clear" w:color="auto" w:fill="FFFFFF"/>
+        <w:spacing w:after="0" w:line="240" w:lineRule="auto"/>
+        <w:rPr>
+          <w:rFonts w:ascii="Arial" w:eastAsia="Times New Roman" w:hAnsi="Arial" w:cs="Arial"/>
+          <w:color w:val="222222"/>
+          <w:sz w:val="24"/>
+          <w:szCs w:val="24"/>
+          <w:lang w:eastAsia="es-AR"/>
+        </w:rPr>
+      </w:pPr>
+      <w:r>
+        <w:rPr>
+          <w:rFonts w:ascii="Arial" w:eastAsia="Times New Roman" w:hAnsi="Arial" w:cs="Arial"/>
+          <w:color w:val="222222"/>
+          <w:sz w:val="24"/>
+          <w:szCs w:val="24"/>
+          <w:lang w:eastAsia="es-AR"/>
+        </w:rPr>
+        <w:t>Todo esto en solapa general</w:t>
+      </w:r>
+    </w:p>
+    <w:p>
+      <w:pPr>
+        <w:shd w:val="clear" w:color="auto" w:fill="FFFFFF"/>
+        <w:spacing w:after="0" w:line="240" w:lineRule="auto"/>
+        <w:rPr>
+          <w:rFonts w:ascii="Arial" w:eastAsia="Times New Roman" w:hAnsi="Arial" w:cs="Arial"/>
+          <w:color w:val="222222"/>
+          <w:sz w:val="24"/>
+          <w:szCs w:val="24"/>
+          <w:lang w:eastAsia="es-AR"/>
+        </w:rPr>
+      </w:pPr>
+      <w:r>
+        <w:rPr>
+          <w:rFonts w:ascii="Arial" w:eastAsia="Times New Roman" w:hAnsi="Arial" w:cs="Arial"/>
+          <w:color w:val="222222"/>
+          <w:sz w:val="24"/>
+          <w:szCs w:val="24"/>
+          <w:lang w:eastAsia="es-AR"/>
+        </w:rPr>
+        <w:t xml:space="preserve">Y después 3 solapas </w:t>
+      </w:r>
+      <w:proofErr w:type="spellStart"/>
+      <w:r>
+        <w:rPr>
+          <w:rFonts w:ascii="Arial" w:eastAsia="Times New Roman" w:hAnsi="Arial" w:cs="Arial"/>
+          <w:color w:val="222222"/>
+          <w:sz w:val="24"/>
+          <w:szCs w:val="24"/>
+          <w:lang w:eastAsia="es-AR"/>
+        </w:rPr>
+        <w:t>mas</w:t>
+      </w:r>
+      <w:proofErr w:type="spellEnd"/>
+      <w:r>
+        <w:rPr>
+          <w:rFonts w:ascii="Arial" w:eastAsia="Times New Roman" w:hAnsi="Arial" w:cs="Arial"/>
+          <w:color w:val="222222"/>
+          <w:sz w:val="24"/>
+          <w:szCs w:val="24"/>
+          <w:lang w:eastAsia="es-AR"/>
+        </w:rPr>
+        <w:t xml:space="preserve"> con </w:t>
+      </w:r>
+    </w:p>
+    <w:p>
+      <w:pPr>
+        <w:shd w:val="clear" w:color="auto" w:fill="FFFFFF"/>
+        <w:spacing w:after="0" w:line="240" w:lineRule="auto"/>
+        <w:rPr>
+          <w:rFonts w:ascii="Arial" w:eastAsia="Times New Roman" w:hAnsi="Arial" w:cs="Arial"/>
+          <w:color w:val="222222"/>
+          <w:sz w:val="24"/>
+          <w:szCs w:val="24"/>
+          <w:lang w:eastAsia="es-AR"/>
+        </w:rPr>
+      </w:pPr>
+      <w:r>
+        <w:rPr>
+          <w:rFonts w:ascii="Arial" w:eastAsia="Times New Roman" w:hAnsi="Arial" w:cs="Arial"/>
+          <w:color w:val="222222"/>
+          <w:sz w:val="24"/>
+          <w:szCs w:val="24"/>
+          <w:lang w:eastAsia="es-AR"/>
+        </w:rPr>
+        <w:t>Rendimiento -&gt; poner la autoevaluación</w:t>
+      </w:r>
+    </w:p>
+    <w:p>
+      <w:pPr>
+        <w:shd w:val="clear" w:color="auto" w:fill="FFFFFF"/>
+        <w:spacing w:after="0" w:line="240" w:lineRule="auto"/>
+        <w:rPr>
+          <w:rFonts w:ascii="Arial" w:eastAsia="Times New Roman" w:hAnsi="Arial" w:cs="Arial"/>
+          <w:color w:val="222222"/>
+          <w:sz w:val="24"/>
+          <w:szCs w:val="24"/>
+          <w:lang w:eastAsia="es-AR"/>
+        </w:rPr>
+      </w:pPr>
+      <w:r>
+        <w:rPr>
+          <w:rFonts w:ascii="Arial" w:eastAsia="Times New Roman" w:hAnsi="Arial" w:cs="Arial"/>
+          <w:color w:val="222222"/>
+          <w:sz w:val="24"/>
+          <w:szCs w:val="24"/>
+          <w:lang w:eastAsia="es-AR"/>
+        </w:rPr>
+        <w:t xml:space="preserve">Antecedentes </w:t>
+      </w:r>
+      <w:r>
+        <w:rPr>
+          <w:rFonts w:ascii="Arial" w:eastAsia="Times New Roman" w:hAnsi="Arial" w:cs="Arial"/>
+          <w:color w:val="222222"/>
+          <w:sz w:val="24"/>
+          <w:szCs w:val="24"/>
+          <w:lang w:eastAsia="es-AR"/>
+        </w:rPr>
+        <w:sym w:font="Wingdings" w:char="F0E0"/>
+      </w:r>
+      <w:r>
+        <w:rPr>
+          <w:rFonts w:ascii="Arial" w:eastAsia="Times New Roman" w:hAnsi="Arial" w:cs="Arial"/>
+          <w:color w:val="222222"/>
+          <w:sz w:val="24"/>
+          <w:szCs w:val="24"/>
+          <w:lang w:eastAsia="es-AR"/>
+        </w:rPr>
+        <w:t xml:space="preserve"> todos los </w:t>
+      </w:r>
+      <w:proofErr w:type="spellStart"/>
+      <w:r>
+        <w:rPr>
+          <w:rFonts w:ascii="Arial" w:eastAsia="Times New Roman" w:hAnsi="Arial" w:cs="Arial"/>
+          <w:color w:val="222222"/>
+          <w:sz w:val="24"/>
+          <w:szCs w:val="24"/>
+          <w:lang w:eastAsia="es-AR"/>
+        </w:rPr>
+        <w:t>antecentes</w:t>
+      </w:r>
+      <w:proofErr w:type="spellEnd"/>
+      <w:r>
+        <w:rPr>
+          <w:rFonts w:ascii="Arial" w:eastAsia="Times New Roman" w:hAnsi="Arial" w:cs="Arial"/>
+          <w:color w:val="222222"/>
+          <w:sz w:val="24"/>
+          <w:szCs w:val="24"/>
+          <w:lang w:eastAsia="es-AR"/>
+        </w:rPr>
+        <w:t xml:space="preserve"> como está hoy </w:t>
+      </w:r>
+    </w:p>
+    <w:p>
+      <w:pPr>
+        <w:shd w:val="clear" w:color="auto" w:fill="FFFFFF"/>
+        <w:spacing w:after="0" w:line="240" w:lineRule="auto"/>
+        <w:rPr>
+          <w:rFonts w:ascii="Arial" w:eastAsia="Times New Roman" w:hAnsi="Arial" w:cs="Arial"/>
+          <w:color w:val="222222"/>
+          <w:sz w:val="24"/>
+          <w:szCs w:val="24"/>
+          <w:lang w:eastAsia="es-AR"/>
+        </w:rPr>
+      </w:pPr>
+      <w:r>
+        <w:rPr>
+          <w:rFonts w:ascii="Arial" w:eastAsia="Times New Roman" w:hAnsi="Arial" w:cs="Arial"/>
+          <w:color w:val="222222"/>
+          <w:sz w:val="24"/>
+          <w:szCs w:val="24"/>
+          <w:lang w:eastAsia="es-AR"/>
+        </w:rPr>
+        <w:t xml:space="preserve">Videos </w:t>
+      </w:r>
+      <w:r>
+        <w:rPr>
+          <w:rFonts w:ascii="Arial" w:eastAsia="Times New Roman" w:hAnsi="Arial" w:cs="Arial"/>
+          <w:color w:val="222222"/>
+          <w:sz w:val="24"/>
+          <w:szCs w:val="24"/>
+          <w:lang w:eastAsia="es-AR"/>
+        </w:rPr>
+        <w:sym w:font="Wingdings" w:char="F0E0"/>
+      </w:r>
+      <w:r>
+        <w:rPr>
+          <w:rFonts w:ascii="Arial" w:eastAsia="Times New Roman" w:hAnsi="Arial" w:cs="Arial"/>
+          <w:color w:val="222222"/>
+          <w:sz w:val="24"/>
+          <w:szCs w:val="24"/>
+          <w:lang w:eastAsia="es-AR"/>
+        </w:rPr>
+        <w:t xml:space="preserve"> poner toda la biblioteca de videos. Agregar búsquedas.</w:t>
+      </w:r>
+    </w:p>
+    <w:p>
+      <w:pPr>
+        <w:shd w:val="clear" w:color="auto" w:fill="FFFFFF"/>
+        <w:spacing w:after="0" w:line="240" w:lineRule="auto"/>
+        <w:rPr>
+          <w:rFonts w:ascii="Arial" w:eastAsia="Times New Roman" w:hAnsi="Arial" w:cs="Arial"/>
+          <w:color w:val="222222"/>
+          <w:sz w:val="24"/>
+          <w:szCs w:val="24"/>
+          <w:lang w:eastAsia="es-AR"/>
+        </w:rPr>
+      </w:pPr>
+    </w:p>
+    <w:p>
+      <w:pPr>
+        <w:shd w:val="clear" w:color="auto" w:fill="FFFFFF"/>
+        <w:spacing w:after="0" w:line="240" w:lineRule="auto"/>
+        <w:rPr>
+          <w:rFonts w:ascii="Arial" w:eastAsia="Times New Roman" w:hAnsi="Arial" w:cs="Arial"/>
+          <w:color w:val="222222"/>
+          <w:sz w:val="24"/>
+          <w:szCs w:val="24"/>
+          <w:lang w:eastAsia="es-AR"/>
+        </w:rPr>
+      </w:pPr>
+    </w:p>
+    <w:p>
+      <w:pPr>
+        <w:shd w:val="clear" w:color="auto" w:fill="FFFFFF"/>
+        <w:spacing w:after="0" w:line="240" w:lineRule="auto"/>
+        <w:rPr>
+          <w:rFonts w:ascii="Arial" w:eastAsia="Times New Roman" w:hAnsi="Arial" w:cs="Arial"/>
+          <w:color w:val="222222"/>
+          <w:sz w:val="24"/>
+          <w:szCs w:val="24"/>
+          <w:lang w:eastAsia="es-AR"/>
+        </w:rPr>
+      </w:pPr>
+    </w:p>
+    <w:p>
+      <w:pPr>
+        <w:shd w:val="clear" w:color="auto" w:fill="FFFFFF"/>
+        <w:spacing w:after="0" w:line="240" w:lineRule="auto"/>
+        <w:rPr>
+          <w:rFonts w:ascii="Arial" w:eastAsia="Times New Roman" w:hAnsi="Arial" w:cs="Arial"/>
+          <w:color w:val="222222"/>
+          <w:sz w:val="24"/>
+          <w:szCs w:val="24"/>
+          <w:lang w:eastAsia="es-AR"/>
+        </w:rPr>
+      </w:pPr>
+    </w:p>
+    <w:p>
+      <w:pPr>
+        <w:shd w:val="clear" w:color="auto" w:fill="FFFFFF"/>
+        <w:spacing w:after="0" w:line="240" w:lineRule="auto"/>
+        <w:rPr>
+          <w:rFonts w:ascii="Arial" w:eastAsia="Times New Roman" w:hAnsi="Arial" w:cs="Arial"/>
+          <w:color w:val="222222"/>
+          <w:sz w:val="24"/>
+          <w:szCs w:val="24"/>
+          <w:lang w:eastAsia="es-AR"/>
+        </w:rPr>
+      </w:pPr>
+    </w:p>
+    <w:p>
+      <w:pPr>
+        <w:shd w:val="clear" w:color="auto" w:fill="FFFFFF"/>
+        <w:spacing w:after="0" w:line="240" w:lineRule="auto"/>
+        <w:rPr>
+          <w:rFonts w:ascii="Arial" w:eastAsia="Times New Roman" w:hAnsi="Arial" w:cs="Arial"/>
+          <w:color w:val="222222"/>
+          <w:sz w:val="24"/>
+          <w:szCs w:val="24"/>
+          <w:lang w:eastAsia="es-AR"/>
+        </w:rPr>
+      </w:pPr>
+    </w:p>
+    <w:p>
+      <w:pPr>
+        <w:shd w:val="clear" w:color="auto" w:fill="FFFFFF"/>
+        <w:spacing w:after="0" w:line="240" w:lineRule="auto"/>
+        <w:rPr>
+          <w:rFonts w:ascii="Arial" w:eastAsia="Times New Roman" w:hAnsi="Arial" w:cs="Arial"/>
+          <w:color w:val="222222"/>
+          <w:sz w:val="24"/>
+          <w:szCs w:val="24"/>
+          <w:highlight w:val="yellow"/>
+          <w:lang w:eastAsia="es-AR"/>
+        </w:rPr>
+      </w:pPr>
+      <w:bookmarkStart w:id="0" w:name="_GoBack"/>
+      <w:bookmarkEnd w:id="0"/>
+      <w:r>
+        <w:rPr>
+          <w:rFonts w:ascii="Verdana" w:eastAsia="Times New Roman" w:hAnsi="Verdana" w:cs="Arial"/>
+          <w:b/>
+          <w:bCs/>
+          <w:color w:val="222222"/>
+          <w:sz w:val="24"/>
+          <w:szCs w:val="24"/>
+          <w:highlight w:val="yellow"/>
+          <w:lang w:eastAsia="es-AR"/>
+        </w:rPr>
+        <w:t>Antecedentes</w:t>
+      </w:r>
+    </w:p>
+    <w:p>
+      <w:pPr>
+        <w:shd w:val="clear" w:color="auto" w:fill="FFFFFF"/>
+        <w:spacing w:after="0" w:line="240" w:lineRule="auto"/>
+        <w:rPr>
+          <w:rFonts w:ascii="Arial" w:eastAsia="Times New Roman" w:hAnsi="Arial" w:cs="Arial"/>
+          <w:color w:val="222222"/>
+          <w:sz w:val="24"/>
+          <w:szCs w:val="24"/>
+          <w:highlight w:val="yellow"/>
+          <w:lang w:eastAsia="es-AR"/>
+        </w:rPr>
+      </w:pPr>
+      <w:r>
+        <w:rPr>
+          <w:rFonts w:ascii="Verdana" w:eastAsia="Times New Roman" w:hAnsi="Verdana" w:cs="Arial"/>
+          <w:color w:val="222222"/>
+          <w:sz w:val="24"/>
+          <w:szCs w:val="24"/>
+          <w:highlight w:val="yellow"/>
+          <w:lang w:eastAsia="es-AR"/>
+        </w:rPr>
+        <w:t>En antecedentes habría que hacer unos cambios a los datos.</w:t>
+      </w:r>
+    </w:p>
+    <w:p>
+      <w:pPr>
+        <w:shd w:val="clear" w:color="auto" w:fill="FFFFFF"/>
+        <w:spacing w:after="0" w:line="240" w:lineRule="auto"/>
+        <w:rPr>
+          <w:rFonts w:ascii="Arial" w:eastAsia="Times New Roman" w:hAnsi="Arial" w:cs="Arial"/>
+          <w:color w:val="222222"/>
+          <w:sz w:val="24"/>
+          <w:szCs w:val="24"/>
+          <w:highlight w:val="yellow"/>
+          <w:lang w:eastAsia="es-AR"/>
+        </w:rPr>
+      </w:pPr>
+      <w:r>
+        <w:rPr>
+          <w:rFonts w:ascii="Verdana" w:eastAsia="Times New Roman" w:hAnsi="Verdana" w:cs="Arial"/>
+          <w:color w:val="222222"/>
+          <w:sz w:val="24"/>
+          <w:szCs w:val="24"/>
+          <w:highlight w:val="yellow"/>
+          <w:lang w:eastAsia="es-AR"/>
+        </w:rPr>
+        <w:t>    Partidos</w:t>
+      </w:r>
+    </w:p>
+    <w:p>
+      <w:pPr>
+        <w:shd w:val="clear" w:color="auto" w:fill="FFFFFF"/>
+        <w:spacing w:after="0" w:line="240" w:lineRule="auto"/>
+        <w:rPr>
+          <w:rFonts w:ascii="Arial" w:eastAsia="Times New Roman" w:hAnsi="Arial" w:cs="Arial"/>
+          <w:color w:val="222222"/>
+          <w:sz w:val="24"/>
+          <w:szCs w:val="24"/>
+          <w:highlight w:val="yellow"/>
+          <w:lang w:eastAsia="es-AR"/>
+        </w:rPr>
+      </w:pPr>
+      <w:r>
+        <w:rPr>
+          <w:rFonts w:ascii="Verdana" w:eastAsia="Times New Roman" w:hAnsi="Verdana" w:cs="Arial"/>
+          <w:color w:val="222222"/>
+          <w:sz w:val="24"/>
+          <w:szCs w:val="24"/>
+          <w:highlight w:val="yellow"/>
+          <w:lang w:eastAsia="es-AR"/>
+        </w:rPr>
+        <w:t xml:space="preserve">    </w:t>
+      </w:r>
+      <w:proofErr w:type="gramStart"/>
+      <w:r>
+        <w:rPr>
+          <w:rFonts w:ascii="Verdana" w:eastAsia="Times New Roman" w:hAnsi="Verdana" w:cs="Arial"/>
+          <w:color w:val="222222"/>
+          <w:sz w:val="24"/>
+          <w:szCs w:val="24"/>
+          <w:highlight w:val="yellow"/>
+          <w:lang w:eastAsia="es-AR"/>
+        </w:rPr>
+        <w:t>goles</w:t>
+      </w:r>
+      <w:proofErr w:type="gramEnd"/>
+      <w:r>
+        <w:rPr>
+          <w:rFonts w:ascii="Verdana" w:eastAsia="Times New Roman" w:hAnsi="Verdana" w:cs="Arial"/>
+          <w:color w:val="222222"/>
+          <w:sz w:val="24"/>
+          <w:szCs w:val="24"/>
+          <w:highlight w:val="yellow"/>
+          <w:lang w:eastAsia="es-AR"/>
+        </w:rPr>
+        <w:t> </w:t>
+      </w:r>
+    </w:p>
+    <w:p>
+      <w:pPr>
+        <w:shd w:val="clear" w:color="auto" w:fill="FFFFFF"/>
+        <w:spacing w:after="0" w:line="240" w:lineRule="auto"/>
+        <w:rPr>
+          <w:rFonts w:ascii="Arial" w:eastAsia="Times New Roman" w:hAnsi="Arial" w:cs="Arial"/>
+          <w:color w:val="222222"/>
+          <w:sz w:val="24"/>
+          <w:szCs w:val="24"/>
+          <w:highlight w:val="yellow"/>
+          <w:lang w:eastAsia="es-AR"/>
+        </w:rPr>
+      </w:pPr>
+      <w:r>
+        <w:rPr>
+          <w:rFonts w:ascii="Verdana" w:eastAsia="Times New Roman" w:hAnsi="Verdana" w:cs="Arial"/>
+          <w:color w:val="222222"/>
+          <w:sz w:val="24"/>
+          <w:szCs w:val="24"/>
+          <w:highlight w:val="yellow"/>
+          <w:lang w:eastAsia="es-AR"/>
+        </w:rPr>
+        <w:t>    Puesto </w:t>
+      </w:r>
+    </w:p>
+    <w:p>
+      <w:pPr>
+        <w:shd w:val="clear" w:color="auto" w:fill="FFFFFF"/>
+        <w:spacing w:after="0" w:line="240" w:lineRule="auto"/>
+        <w:rPr>
+          <w:rFonts w:ascii="Arial" w:eastAsia="Times New Roman" w:hAnsi="Arial" w:cs="Arial"/>
+          <w:color w:val="222222"/>
+          <w:sz w:val="24"/>
+          <w:szCs w:val="24"/>
+          <w:highlight w:val="yellow"/>
+          <w:lang w:eastAsia="es-AR"/>
+        </w:rPr>
+      </w:pPr>
+      <w:r>
+        <w:rPr>
+          <w:rFonts w:ascii="Verdana" w:eastAsia="Times New Roman" w:hAnsi="Verdana" w:cs="Arial"/>
+          <w:color w:val="222222"/>
+          <w:sz w:val="24"/>
+          <w:szCs w:val="24"/>
+          <w:highlight w:val="yellow"/>
+          <w:lang w:eastAsia="es-AR"/>
+        </w:rPr>
+        <w:t>    Puesto Alternativo</w:t>
+      </w:r>
+    </w:p>
+    <w:p>
+      <w:pPr>
+        <w:shd w:val="clear" w:color="auto" w:fill="FFFFFF"/>
+        <w:spacing w:after="0" w:line="240" w:lineRule="auto"/>
+        <w:rPr>
+          <w:rFonts w:ascii="Arial" w:eastAsia="Times New Roman" w:hAnsi="Arial" w:cs="Arial"/>
+          <w:color w:val="222222"/>
+          <w:sz w:val="24"/>
+          <w:szCs w:val="24"/>
+          <w:lang w:eastAsia="es-AR"/>
+        </w:rPr>
+      </w:pPr>
+      <w:r>
+        <w:rPr>
+          <w:rFonts w:ascii="Verdana" w:eastAsia="Times New Roman" w:hAnsi="Verdana" w:cs="Arial"/>
+          <w:color w:val="222222"/>
+          <w:sz w:val="24"/>
+          <w:szCs w:val="24"/>
+          <w:highlight w:val="yellow"/>
+          <w:lang w:eastAsia="es-AR"/>
+        </w:rPr>
+        <w:t xml:space="preserve">    Información: </w:t>
+      </w:r>
+      <w:r>
+        <w:rPr>
+          <w:rFonts w:ascii="Verdana" w:eastAsia="Times New Roman" w:hAnsi="Verdana" w:cs="Arial"/>
+          <w:color w:val="222222"/>
+          <w:sz w:val="24"/>
+          <w:szCs w:val="24"/>
+          <w:highlight w:val="yellow"/>
+          <w:lang w:eastAsia="es-AR"/>
+        </w:rPr>
+        <w:t>indícanos</w:t>
+      </w:r>
+      <w:r>
+        <w:rPr>
+          <w:rFonts w:ascii="Verdana" w:eastAsia="Times New Roman" w:hAnsi="Verdana" w:cs="Arial"/>
+          <w:color w:val="222222"/>
+          <w:sz w:val="24"/>
+          <w:szCs w:val="24"/>
+          <w:highlight w:val="yellow"/>
+          <w:lang w:eastAsia="es-AR"/>
+        </w:rPr>
+        <w:t xml:space="preserve"> que funciones desarrollabas o cualquier tipo de información que sea útil para que conozcamos características de tu juego</w:t>
+      </w:r>
+    </w:p>
+    <w:p>
+      <w:pPr>
+        <w:shd w:val="clear" w:color="auto" w:fill="FFFFFF"/>
+        <w:spacing w:after="0" w:line="240" w:lineRule="auto"/>
+        <w:rPr>
+          <w:rFonts w:ascii="Arial" w:eastAsia="Times New Roman" w:hAnsi="Arial" w:cs="Arial"/>
+          <w:color w:val="222222"/>
+          <w:sz w:val="24"/>
+          <w:szCs w:val="24"/>
+          <w:lang w:eastAsia="es-AR"/>
+        </w:rPr>
+      </w:pPr>
+    </w:p>
+    <w:p>
+      <w:pPr>
+        <w:shd w:val="clear" w:color="auto" w:fill="FFFFFF"/>
+        <w:spacing w:after="0" w:line="240" w:lineRule="auto"/>
+        <w:rPr>
+          <w:rFonts w:ascii="Arial" w:eastAsia="Times New Roman" w:hAnsi="Arial" w:cs="Arial"/>
+          <w:color w:val="222222"/>
+          <w:sz w:val="24"/>
+          <w:szCs w:val="24"/>
+          <w:lang w:eastAsia="es-AR"/>
+        </w:rPr>
+      </w:pPr>
+    </w:p>
+    <w:p>
+      <w:pPr>
+        <w:shd w:val="clear" w:color="auto" w:fill="FFFFFF"/>
+        <w:spacing w:after="0" w:line="240" w:lineRule="auto"/>
+        <w:rPr>
+          <w:rFonts w:ascii="Arial" w:eastAsia="Times New Roman" w:hAnsi="Arial" w:cs="Arial"/>
+          <w:color w:val="222222"/>
+          <w:sz w:val="24"/>
+          <w:szCs w:val="24"/>
+          <w:lang w:eastAsia="es-AR"/>
+        </w:rPr>
+      </w:pPr>
+      <w:r>
+        <w:rPr>
+          <w:rFonts w:ascii="Verdana" w:eastAsia="Times New Roman" w:hAnsi="Verdana" w:cs="Arial"/>
+          <w:color w:val="222222"/>
+          <w:sz w:val="24"/>
+          <w:szCs w:val="24"/>
+          <w:highlight w:val="yellow"/>
+          <w:lang w:eastAsia="es-AR"/>
+        </w:rPr>
+        <w:t>Opcional Cargar: Técnico: Nombre y Apellido y correo (esto nos permitirá seguir armando base de datos de técnicos)</w:t>
+      </w:r>
+    </w:p>
+    <w:p>
+      <w:pPr>
+        <w:shd w:val="clear" w:color="auto" w:fill="FFFFFF"/>
+        <w:spacing w:after="0" w:line="240" w:lineRule="auto"/>
+        <w:rPr>
+          <w:rFonts w:ascii="Arial" w:eastAsia="Times New Roman" w:hAnsi="Arial" w:cs="Arial"/>
+          <w:color w:val="222222"/>
+          <w:sz w:val="24"/>
+          <w:szCs w:val="24"/>
+          <w:lang w:eastAsia="es-AR"/>
+        </w:rPr>
+      </w:pPr>
+    </w:p>
+    <w:p>
+      <w:pPr>
+        <w:shd w:val="clear" w:color="auto" w:fill="FFFFFF"/>
+        <w:spacing w:after="0" w:line="240" w:lineRule="auto"/>
+        <w:rPr>
+          <w:rFonts w:ascii="Arial" w:eastAsia="Times New Roman" w:hAnsi="Arial" w:cs="Arial"/>
+          <w:color w:val="222222"/>
+          <w:sz w:val="24"/>
+          <w:szCs w:val="24"/>
+          <w:highlight w:val="yellow"/>
+          <w:lang w:eastAsia="es-AR"/>
+        </w:rPr>
+      </w:pPr>
+      <w:r>
+        <w:rPr>
+          <w:rFonts w:ascii="Verdana" w:eastAsia="Times New Roman" w:hAnsi="Verdana" w:cs="Arial"/>
+          <w:color w:val="222222"/>
+          <w:sz w:val="24"/>
+          <w:szCs w:val="24"/>
+          <w:highlight w:val="yellow"/>
+          <w:lang w:eastAsia="es-AR"/>
+        </w:rPr>
+        <w:t>Si no pone Club dejar cargar texto libre. (</w:t>
+      </w:r>
+      <w:proofErr w:type="gramStart"/>
+      <w:r>
+        <w:rPr>
+          <w:rFonts w:ascii="Verdana" w:eastAsia="Times New Roman" w:hAnsi="Verdana" w:cs="Arial"/>
+          <w:color w:val="222222"/>
+          <w:sz w:val="24"/>
+          <w:szCs w:val="24"/>
+          <w:highlight w:val="yellow"/>
+          <w:lang w:eastAsia="es-AR"/>
+        </w:rPr>
+        <w:t>luego</w:t>
+      </w:r>
+      <w:proofErr w:type="gramEnd"/>
+      <w:r>
+        <w:rPr>
+          <w:rFonts w:ascii="Verdana" w:eastAsia="Times New Roman" w:hAnsi="Verdana" w:cs="Arial"/>
+          <w:color w:val="222222"/>
+          <w:sz w:val="24"/>
+          <w:szCs w:val="24"/>
+          <w:highlight w:val="yellow"/>
+          <w:lang w:eastAsia="es-AR"/>
+        </w:rPr>
+        <w:t xml:space="preserve"> debemos buscar los logos y cargarlos bien)</w:t>
+      </w:r>
+    </w:p>
+    <w:p>
+      <w:pPr>
+        <w:shd w:val="clear" w:color="auto" w:fill="FFFFFF"/>
+        <w:spacing w:after="0" w:line="240" w:lineRule="auto"/>
+        <w:rPr>
+          <w:rFonts w:ascii="Arial" w:eastAsia="Times New Roman" w:hAnsi="Arial" w:cs="Arial"/>
+          <w:color w:val="222222"/>
+          <w:sz w:val="24"/>
+          <w:szCs w:val="24"/>
+          <w:lang w:eastAsia="es-AR"/>
+        </w:rPr>
+      </w:pPr>
+      <w:r>
+        <w:rPr>
+          <w:rFonts w:ascii="Verdana" w:eastAsia="Times New Roman" w:hAnsi="Verdana" w:cs="Arial"/>
+          <w:color w:val="222222"/>
+          <w:sz w:val="24"/>
+          <w:szCs w:val="24"/>
+          <w:highlight w:val="yellow"/>
+          <w:lang w:eastAsia="es-AR"/>
+        </w:rPr>
+        <w:t>Mientras tanto cargaría el Logo de ALLWINERS como logo del Club de manera automática.</w:t>
+      </w:r>
+    </w:p>
+    <w:p>
+      <w:pPr>
+        <w:shd w:val="clear" w:color="auto" w:fill="FFFFFF"/>
+        <w:spacing w:after="0" w:line="240" w:lineRule="auto"/>
+        <w:rPr>
+          <w:rFonts w:ascii="Arial" w:eastAsia="Times New Roman" w:hAnsi="Arial" w:cs="Arial"/>
+          <w:color w:val="222222"/>
+          <w:sz w:val="24"/>
+          <w:szCs w:val="24"/>
+          <w:lang w:eastAsia="es-AR"/>
+        </w:rPr>
+      </w:pPr>
+    </w:p>
+    <w:p>
+      <w:pPr>
+        <w:shd w:val="clear" w:color="auto" w:fill="FFFFFF"/>
+        <w:spacing w:after="0" w:line="240" w:lineRule="auto"/>
+        <w:rPr>
+          <w:rFonts w:ascii="Arial" w:eastAsia="Times New Roman" w:hAnsi="Arial" w:cs="Arial"/>
+          <w:color w:val="222222"/>
+          <w:sz w:val="24"/>
+          <w:szCs w:val="24"/>
+          <w:lang w:eastAsia="es-AR"/>
+        </w:rPr>
+      </w:pPr>
+      <w:r>
+        <w:rPr>
+          <w:rFonts w:ascii="Verdana" w:eastAsia="Times New Roman" w:hAnsi="Verdana" w:cs="Arial"/>
+          <w:color w:val="222222"/>
+          <w:sz w:val="24"/>
+          <w:szCs w:val="24"/>
+          <w:lang w:eastAsia="es-AR"/>
+        </w:rPr>
+        <w:t>En antecedentes poner también la canchita para mostrar el puesto cuando se visualiza</w:t>
+      </w:r>
+    </w:p>
+    <w:p>
+      <w:pPr>
+        <w:shd w:val="clear" w:color="auto" w:fill="FFFFFF"/>
+        <w:spacing w:after="0" w:line="240" w:lineRule="auto"/>
+        <w:rPr>
+          <w:rFonts w:ascii="Arial" w:eastAsia="Times New Roman" w:hAnsi="Arial" w:cs="Arial"/>
+          <w:color w:val="222222"/>
+          <w:sz w:val="24"/>
+          <w:szCs w:val="24"/>
+          <w:lang w:eastAsia="es-AR"/>
+        </w:rPr>
+      </w:pPr>
+    </w:p>
+    <w:p>
+      <w:pPr>
+        <w:shd w:val="clear" w:color="auto" w:fill="FFFFFF"/>
+        <w:spacing w:after="0" w:line="240" w:lineRule="auto"/>
+        <w:rPr>
+          <w:rFonts w:ascii="Arial" w:eastAsia="Times New Roman" w:hAnsi="Arial" w:cs="Arial"/>
+          <w:color w:val="222222"/>
+          <w:sz w:val="24"/>
+          <w:szCs w:val="24"/>
+          <w:lang w:eastAsia="es-AR"/>
+        </w:rPr>
+      </w:pPr>
+      <w:r>
+        <w:rPr>
+          <w:rFonts w:ascii="Arial" w:eastAsia="Times New Roman" w:hAnsi="Arial" w:cs="Arial"/>
+          <w:color w:val="222222"/>
+          <w:sz w:val="24"/>
+          <w:szCs w:val="24"/>
+          <w:lang w:eastAsia="es-AR"/>
+        </w:rPr>
+        <w:t>Antes de mostrar los antecedentes replicar el encabezado del perfil.</w:t>
+      </w:r>
+    </w:p>
+    <w:p>
+      <w:pPr>
+        <w:shd w:val="clear" w:color="auto" w:fill="FFFFFF"/>
+        <w:spacing w:after="0" w:line="240" w:lineRule="auto"/>
+        <w:rPr>
+          <w:rFonts w:ascii="Arial" w:eastAsia="Times New Roman" w:hAnsi="Arial" w:cs="Arial"/>
+          <w:color w:val="222222"/>
+          <w:sz w:val="24"/>
+          <w:szCs w:val="24"/>
+          <w:lang w:eastAsia="es-AR"/>
+        </w:rPr>
+      </w:pPr>
+    </w:p>
+    <w:p>
+      <w:pPr>
+        <w:shd w:val="clear" w:color="auto" w:fill="FFFFFF"/>
+        <w:spacing w:after="0" w:line="240" w:lineRule="auto"/>
+        <w:rPr>
+          <w:rFonts w:ascii="Arial" w:eastAsia="Times New Roman" w:hAnsi="Arial" w:cs="Arial"/>
+          <w:color w:val="222222"/>
+          <w:sz w:val="24"/>
+          <w:szCs w:val="24"/>
+          <w:lang w:eastAsia="es-AR"/>
+        </w:rPr>
+      </w:pPr>
+    </w:p>
+    <w:p>
+      <w:pPr>
+        <w:shd w:val="clear" w:color="auto" w:fill="FFFFFF"/>
+        <w:spacing w:after="0" w:line="240" w:lineRule="auto"/>
+        <w:rPr>
+          <w:rFonts w:ascii="Arial" w:eastAsia="Times New Roman" w:hAnsi="Arial" w:cs="Arial"/>
+          <w:color w:val="222222"/>
+          <w:sz w:val="24"/>
+          <w:szCs w:val="24"/>
+          <w:lang w:eastAsia="es-AR"/>
+        </w:rPr>
+      </w:pPr>
+    </w:p>
+    <w:p>
+      <w:pPr>
+        <w:shd w:val="clear" w:color="auto" w:fill="FFFFFF"/>
+        <w:spacing w:after="0" w:line="240" w:lineRule="auto"/>
+        <w:rPr>
+          <w:rFonts w:ascii="Arial" w:eastAsia="Times New Roman" w:hAnsi="Arial" w:cs="Arial"/>
+          <w:color w:val="222222"/>
+          <w:sz w:val="24"/>
+          <w:szCs w:val="24"/>
+          <w:lang w:eastAsia="es-AR"/>
+        </w:rPr>
+      </w:pPr>
+    </w:p>
+    <w:p>
+      <w:pPr>
+        <w:shd w:val="clear" w:color="auto" w:fill="FFFFFF"/>
+        <w:spacing w:after="0" w:line="240" w:lineRule="auto"/>
+        <w:rPr>
+          <w:rFonts w:ascii="Arial" w:eastAsia="Times New Roman" w:hAnsi="Arial" w:cs="Arial"/>
+          <w:color w:val="222222"/>
+          <w:sz w:val="24"/>
+          <w:szCs w:val="24"/>
+          <w:lang w:eastAsia="es-AR"/>
+        </w:rPr>
+      </w:pPr>
+    </w:p>
+    <w:p>
+      <w:pPr>
+        <w:shd w:val="clear" w:color="auto" w:fill="FFFFFF"/>
+        <w:spacing w:after="0" w:line="240" w:lineRule="auto"/>
+        <w:rPr>
+          <w:rFonts w:ascii="Arial" w:eastAsia="Times New Roman" w:hAnsi="Arial" w:cs="Arial"/>
+          <w:color w:val="222222"/>
+          <w:sz w:val="24"/>
+          <w:szCs w:val="24"/>
+          <w:lang w:eastAsia="es-AR"/>
+        </w:rPr>
+      </w:pPr>
+    </w:p>
+    <w:p>
+      <w:pPr>
+        <w:shd w:val="clear" w:color="auto" w:fill="FFFFFF"/>
+        <w:spacing w:after="0" w:line="240" w:lineRule="auto"/>
+        <w:rPr>
+          <w:rFonts w:ascii="Arial" w:eastAsia="Times New Roman" w:hAnsi="Arial" w:cs="Arial"/>
+          <w:color w:val="222222"/>
+          <w:sz w:val="24"/>
+          <w:szCs w:val="24"/>
+          <w:lang w:eastAsia="es-AR"/>
+        </w:rPr>
+      </w:pPr>
+    </w:p>
+    <w:p>
+      <w:pPr>
+        <w:shd w:val="clear" w:color="auto" w:fill="FFFFFF"/>
+        <w:spacing w:after="0" w:line="240" w:lineRule="auto"/>
+        <w:rPr>
+          <w:rFonts w:ascii="Arial" w:eastAsia="Times New Roman" w:hAnsi="Arial" w:cs="Arial"/>
+          <w:color w:val="222222"/>
+          <w:sz w:val="24"/>
+          <w:szCs w:val="24"/>
+          <w:lang w:eastAsia="es-AR"/>
+        </w:rPr>
+      </w:pPr>
+    </w:p>
+    <w:p>
+      <w:pPr>
+        <w:shd w:val="clear" w:color="auto" w:fill="FFFFFF"/>
+        <w:spacing w:after="0" w:line="240" w:lineRule="auto"/>
+        <w:rPr>
+          <w:rFonts w:ascii="Arial" w:eastAsia="Times New Roman" w:hAnsi="Arial" w:cs="Arial"/>
+          <w:color w:val="222222"/>
+          <w:sz w:val="24"/>
+          <w:szCs w:val="24"/>
+          <w:lang w:eastAsia="es-AR"/>
+        </w:rPr>
+      </w:pPr>
+    </w:p>
+    <w:p>
+      <w:pPr>
+        <w:shd w:val="clear" w:color="auto" w:fill="FFFFFF"/>
+        <w:spacing w:after="0" w:line="240" w:lineRule="auto"/>
+        <w:rPr>
+          <w:rFonts w:ascii="Arial" w:eastAsia="Times New Roman" w:hAnsi="Arial" w:cs="Arial"/>
+          <w:color w:val="222222"/>
+          <w:sz w:val="24"/>
+          <w:szCs w:val="24"/>
+          <w:lang w:eastAsia="es-AR"/>
+        </w:rPr>
+      </w:pPr>
+    </w:p>
+    <w:p>
+      <w:pPr>
+        <w:shd w:val="clear" w:color="auto" w:fill="FFFFFF"/>
+        <w:spacing w:after="0" w:line="240" w:lineRule="auto"/>
+        <w:rPr>
+          <w:rFonts w:ascii="Arial" w:eastAsia="Times New Roman" w:hAnsi="Arial" w:cs="Arial"/>
+          <w:color w:val="222222"/>
+          <w:sz w:val="24"/>
+          <w:szCs w:val="24"/>
+          <w:lang w:eastAsia="es-AR"/>
+        </w:rPr>
+      </w:pPr>
+    </w:p>
+    <w:p>
+      <w:pPr>
+        <w:shd w:val="clear" w:color="auto" w:fill="FFFFFF"/>
+        <w:spacing w:after="0" w:line="240" w:lineRule="auto"/>
+        <w:rPr>
+          <w:rFonts w:ascii="Arial" w:eastAsia="Times New Roman" w:hAnsi="Arial" w:cs="Arial"/>
+          <w:color w:val="222222"/>
+          <w:sz w:val="24"/>
+          <w:szCs w:val="24"/>
+          <w:lang w:eastAsia="es-AR"/>
+        </w:rPr>
+      </w:pPr>
+      <w:r>
+        <w:rPr>
+          <w:rFonts w:ascii="Arial" w:eastAsia="Times New Roman" w:hAnsi="Arial" w:cs="Arial"/>
+          <w:color w:val="222222"/>
+          <w:sz w:val="24"/>
+          <w:szCs w:val="24"/>
+          <w:lang w:eastAsia="es-AR"/>
+        </w:rPr>
+        <w:t>Mi perfil</w:t>
+      </w:r>
+    </w:p>
+    <w:p>
+      <w:pPr>
+        <w:shd w:val="clear" w:color="auto" w:fill="FFFFFF"/>
+        <w:spacing w:after="0" w:line="240" w:lineRule="auto"/>
+        <w:rPr>
+          <w:rFonts w:ascii="Arial" w:eastAsia="Times New Roman" w:hAnsi="Arial" w:cs="Arial"/>
+          <w:color w:val="222222"/>
+          <w:sz w:val="24"/>
+          <w:szCs w:val="24"/>
+          <w:lang w:eastAsia="es-AR"/>
+        </w:rPr>
+      </w:pPr>
+      <w:r>
+        <w:rPr>
+          <w:noProof/>
+          <w:lang w:eastAsia="es-AR"/>
+        </w:rPr>
+        <w:lastRenderedPageBreak/>
+        <w:drawing>
+          <wp:inline distT="0" distB="0" distL="0" distR="0" wp14:anchorId="0855EFBC" wp14:editId="597BF6EB">
+            <wp:extent cx="2476500" cy="4676775"/>
+            <wp:effectExtent l="0" t="0" r="0" b="9525"/>
+            <wp:docPr id="2" name="Imagen 2"/>
+            <wp:cNvGraphicFramePr>
+              <a:graphicFrameLocks xmlns:a="http://schemas.openxmlformats.org/drawingml/2006/main" noChangeAspect="1"/>
+            </wp:cNvGraphicFramePr>
+            <a:graphic xmlns:a="http://schemas.openxmlformats.org/drawingml/2006/main">
+              <a:graphicData uri="http://schemas.openxmlformats.org/drawingml/2006/picture">
+                <pic:pic xmlns:pic="http://schemas.openxmlformats.org/drawingml/2006/picture">
+                  <pic:nvPicPr>
+                    <pic:cNvPr id="0" name=""/>
+                    <pic:cNvPicPr/>
+                  </pic:nvPicPr>
+                  <pic:blipFill>
+                    <a:blip r:embed="rId8"/>
+                    <a:stretch>
+                      <a:fillRect/>
+                    </a:stretch>
+                  </pic:blipFill>
+                  <pic:spPr>
+                    <a:xfrm>
+                      <a:off x="0" y="0"/>
+                      <a:ext cx="2476500" cy="4676775"/>
+                    </a:xfrm>
+                    <a:prstGeom prst="rect">
+                      <a:avLst/>
+                    </a:prstGeom>
+                  </pic:spPr>
+                </pic:pic>
+              </a:graphicData>
+            </a:graphic>
+          </wp:inline>
+        </w:drawing>
+      </w:r>
+    </w:p>
+    <w:p>
+      <w:pPr>
+        <w:shd w:val="clear" w:color="auto" w:fill="FFFFFF"/>
+        <w:spacing w:after="0" w:line="240" w:lineRule="auto"/>
+        <w:rPr>
+          <w:rFonts w:ascii="Arial" w:eastAsia="Times New Roman" w:hAnsi="Arial" w:cs="Arial"/>
+          <w:color w:val="222222"/>
+          <w:sz w:val="24"/>
+          <w:szCs w:val="24"/>
+          <w:lang w:eastAsia="es-AR"/>
+        </w:rPr>
+      </w:pPr>
+      <w:r>
+        <w:rPr>
+          <w:rFonts w:ascii="Arial" w:eastAsia="Times New Roman" w:hAnsi="Arial" w:cs="Arial"/>
+          <w:color w:val="222222"/>
+          <w:sz w:val="24"/>
+          <w:szCs w:val="24"/>
+          <w:lang w:eastAsia="es-AR"/>
+        </w:rPr>
+        <w:t xml:space="preserve">En </w:t>
+      </w:r>
+      <w:r>
+        <w:rPr>
+          <w:rFonts w:ascii="Arial" w:eastAsia="Times New Roman" w:hAnsi="Arial" w:cs="Arial"/>
+          <w:b/>
+          <w:color w:val="222222"/>
+          <w:sz w:val="24"/>
+          <w:szCs w:val="24"/>
+          <w:lang w:eastAsia="es-AR"/>
+        </w:rPr>
+        <w:t>certificaciones</w:t>
+      </w:r>
+      <w:r>
+        <w:rPr>
+          <w:rFonts w:ascii="Arial" w:eastAsia="Times New Roman" w:hAnsi="Arial" w:cs="Arial"/>
+          <w:color w:val="222222"/>
+          <w:sz w:val="24"/>
+          <w:szCs w:val="24"/>
+          <w:lang w:eastAsia="es-AR"/>
+        </w:rPr>
+        <w:t xml:space="preserve"> permitir mostrar la voluntad de querer certificar.</w:t>
+      </w:r>
+    </w:p>
+    <w:p>
+      <w:pPr>
+        <w:shd w:val="clear" w:color="auto" w:fill="FFFFFF"/>
+        <w:spacing w:after="0" w:line="240" w:lineRule="auto"/>
+        <w:rPr>
+          <w:rFonts w:ascii="Arial" w:eastAsia="Times New Roman" w:hAnsi="Arial" w:cs="Arial"/>
+          <w:color w:val="222222"/>
+          <w:sz w:val="24"/>
+          <w:szCs w:val="24"/>
+          <w:lang w:eastAsia="es-AR"/>
+        </w:rPr>
+      </w:pPr>
+      <w:r>
+        <w:rPr>
+          <w:rFonts w:ascii="Arial" w:eastAsia="Times New Roman" w:hAnsi="Arial" w:cs="Arial"/>
+          <w:color w:val="222222"/>
+          <w:sz w:val="24"/>
+          <w:szCs w:val="24"/>
+          <w:lang w:eastAsia="es-AR"/>
+        </w:rPr>
+        <w:t xml:space="preserve">Mostrar en que consiste. </w:t>
+      </w:r>
+    </w:p>
+    <w:p>
+      <w:pPr>
+        <w:shd w:val="clear" w:color="auto" w:fill="FFFFFF"/>
+        <w:spacing w:after="0" w:line="240" w:lineRule="auto"/>
+        <w:rPr>
+          <w:rFonts w:ascii="Arial" w:eastAsia="Times New Roman" w:hAnsi="Arial" w:cs="Arial"/>
+          <w:color w:val="222222"/>
+          <w:sz w:val="24"/>
+          <w:szCs w:val="24"/>
+          <w:lang w:eastAsia="es-AR"/>
+        </w:rPr>
+      </w:pPr>
+      <w:r>
+        <w:rPr>
+          <w:rFonts w:ascii="Arial" w:eastAsia="Times New Roman" w:hAnsi="Arial" w:cs="Arial"/>
+          <w:color w:val="222222"/>
+          <w:sz w:val="24"/>
+          <w:szCs w:val="24"/>
+          <w:lang w:eastAsia="es-AR"/>
+        </w:rPr>
+        <w:t>Agregar publicidad para hacer el video.</w:t>
+      </w:r>
+    </w:p>
+    <w:p>
+      <w:pPr>
+        <w:shd w:val="clear" w:color="auto" w:fill="FFFFFF"/>
+        <w:spacing w:after="0" w:line="240" w:lineRule="auto"/>
+        <w:rPr>
+          <w:rFonts w:ascii="Arial" w:eastAsia="Times New Roman" w:hAnsi="Arial" w:cs="Arial"/>
+          <w:color w:val="222222"/>
+          <w:sz w:val="24"/>
+          <w:szCs w:val="24"/>
+          <w:lang w:eastAsia="es-AR"/>
+        </w:rPr>
+      </w:pPr>
+    </w:p>
+    <w:p>
+      <w:pPr>
+        <w:shd w:val="clear" w:color="auto" w:fill="FFFFFF"/>
+        <w:spacing w:after="0" w:line="240" w:lineRule="auto"/>
+        <w:rPr>
+          <w:rFonts w:ascii="Arial" w:eastAsia="Times New Roman" w:hAnsi="Arial" w:cs="Arial"/>
+          <w:b/>
+          <w:color w:val="222222"/>
+          <w:sz w:val="24"/>
+          <w:szCs w:val="24"/>
+          <w:lang w:eastAsia="es-AR"/>
+        </w:rPr>
+      </w:pPr>
+      <w:r>
+        <w:rPr>
+          <w:rFonts w:ascii="Arial" w:eastAsia="Times New Roman" w:hAnsi="Arial" w:cs="Arial"/>
+          <w:b/>
+          <w:color w:val="222222"/>
+          <w:sz w:val="24"/>
+          <w:szCs w:val="24"/>
+          <w:lang w:eastAsia="es-AR"/>
+        </w:rPr>
+        <w:t>Pendientes</w:t>
+      </w:r>
+      <w:r>
+        <w:rPr>
+          <w:rFonts w:ascii="Arial" w:eastAsia="Times New Roman" w:hAnsi="Arial" w:cs="Arial"/>
+          <w:b/>
+          <w:color w:val="222222"/>
+          <w:sz w:val="24"/>
+          <w:szCs w:val="24"/>
+          <w:lang w:eastAsia="es-AR"/>
+        </w:rPr>
+        <w:t xml:space="preserve"> cambiar por Mis </w:t>
+      </w:r>
+      <w:proofErr w:type="spellStart"/>
+      <w:r>
+        <w:rPr>
+          <w:rFonts w:ascii="Arial" w:eastAsia="Times New Roman" w:hAnsi="Arial" w:cs="Arial"/>
+          <w:b/>
+          <w:color w:val="222222"/>
+          <w:sz w:val="24"/>
+          <w:szCs w:val="24"/>
+          <w:lang w:eastAsia="es-AR"/>
+        </w:rPr>
+        <w:t>Cracks</w:t>
+      </w:r>
+      <w:proofErr w:type="spellEnd"/>
+      <w:r>
+        <w:rPr>
+          <w:rFonts w:ascii="Arial" w:eastAsia="Times New Roman" w:hAnsi="Arial" w:cs="Arial"/>
+          <w:b/>
+          <w:color w:val="222222"/>
+          <w:sz w:val="24"/>
+          <w:szCs w:val="24"/>
+          <w:lang w:eastAsia="es-AR"/>
+        </w:rPr>
+        <w:t xml:space="preserve"> </w:t>
+      </w:r>
+      <w:r>
+        <w:rPr>
+          <w:rFonts w:ascii="Arial" w:eastAsia="Times New Roman" w:hAnsi="Arial" w:cs="Arial"/>
+          <w:b/>
+          <w:color w:val="222222"/>
+          <w:sz w:val="24"/>
+          <w:szCs w:val="24"/>
+          <w:lang w:eastAsia="es-AR"/>
+        </w:rPr>
+        <w:t xml:space="preserve">y ver todos los que te dieron </w:t>
+      </w:r>
+      <w:proofErr w:type="spellStart"/>
+      <w:r>
+        <w:rPr>
+          <w:rFonts w:ascii="Arial" w:eastAsia="Times New Roman" w:hAnsi="Arial" w:cs="Arial"/>
+          <w:b/>
+          <w:color w:val="222222"/>
+          <w:sz w:val="24"/>
+          <w:szCs w:val="24"/>
+          <w:lang w:eastAsia="es-AR"/>
+        </w:rPr>
+        <w:t>Cracks</w:t>
+      </w:r>
+      <w:proofErr w:type="spellEnd"/>
+      <w:r>
+        <w:rPr>
+          <w:rFonts w:ascii="Arial" w:eastAsia="Times New Roman" w:hAnsi="Arial" w:cs="Arial"/>
+          <w:b/>
+          <w:color w:val="222222"/>
+          <w:sz w:val="24"/>
+          <w:szCs w:val="24"/>
+          <w:lang w:eastAsia="es-AR"/>
+        </w:rPr>
+        <w:t xml:space="preserve"> a vos.</w:t>
+      </w:r>
+    </w:p>
+    <w:p>
+      <w:pPr>
+        <w:shd w:val="clear" w:color="auto" w:fill="FFFFFF"/>
+        <w:spacing w:after="0" w:line="240" w:lineRule="auto"/>
+        <w:rPr>
+          <w:rFonts w:ascii="Arial" w:eastAsia="Times New Roman" w:hAnsi="Arial" w:cs="Arial"/>
+          <w:b/>
+          <w:color w:val="222222"/>
+          <w:sz w:val="24"/>
+          <w:szCs w:val="24"/>
+          <w:lang w:eastAsia="es-AR"/>
+        </w:rPr>
+      </w:pPr>
+    </w:p>
+    <w:p>
+      <w:pPr>
+        <w:shd w:val="clear" w:color="auto" w:fill="FFFFFF"/>
+        <w:spacing w:after="0" w:line="240" w:lineRule="auto"/>
+        <w:rPr>
+          <w:rFonts w:ascii="Arial" w:eastAsia="Times New Roman" w:hAnsi="Arial" w:cs="Arial"/>
+          <w:color w:val="222222"/>
+          <w:sz w:val="24"/>
+          <w:szCs w:val="24"/>
+          <w:lang w:eastAsia="es-AR"/>
+        </w:rPr>
+      </w:pPr>
+    </w:p>
+    <w:p>
+      <w:pPr>
+        <w:shd w:val="clear" w:color="auto" w:fill="FFFFFF"/>
+        <w:spacing w:after="0" w:line="240" w:lineRule="auto"/>
+        <w:rPr>
+          <w:rFonts w:ascii="Arial" w:eastAsia="Times New Roman" w:hAnsi="Arial" w:cs="Arial"/>
+          <w:color w:val="222222"/>
+          <w:sz w:val="24"/>
+          <w:szCs w:val="24"/>
+          <w:lang w:eastAsia="es-AR"/>
+        </w:rPr>
+      </w:pPr>
+    </w:p>
+    <w:p>
+      <w:pPr>
+        <w:shd w:val="clear" w:color="auto" w:fill="FFFFFF"/>
+        <w:spacing w:after="0" w:line="240" w:lineRule="auto"/>
+        <w:rPr>
+          <w:rFonts w:ascii="Arial" w:eastAsia="Times New Roman" w:hAnsi="Arial" w:cs="Arial"/>
+          <w:color w:val="222222"/>
+          <w:sz w:val="24"/>
+          <w:szCs w:val="24"/>
+          <w:lang w:eastAsia="es-AR"/>
+        </w:rPr>
+      </w:pPr>
+    </w:p>
+    <w:p>
+      <w:pPr>
+        <w:shd w:val="clear" w:color="auto" w:fill="FFFFFF"/>
+        <w:spacing w:after="0" w:line="240" w:lineRule="auto"/>
+        <w:rPr>
+          <w:rFonts w:ascii="Arial" w:eastAsia="Times New Roman" w:hAnsi="Arial" w:cs="Arial"/>
+          <w:color w:val="222222"/>
+          <w:sz w:val="24"/>
+          <w:szCs w:val="24"/>
+          <w:lang w:eastAsia="es-AR"/>
+        </w:rPr>
+      </w:pPr>
+    </w:p>
+    <w:p>
+      <w:pPr>
+        <w:shd w:val="clear" w:color="auto" w:fill="FFFFFF"/>
+        <w:spacing w:after="0" w:line="240" w:lineRule="auto"/>
+        <w:rPr>
+          <w:rFonts w:ascii="Arial" w:eastAsia="Times New Roman" w:hAnsi="Arial" w:cs="Arial"/>
+          <w:color w:val="222222"/>
+          <w:sz w:val="24"/>
+          <w:szCs w:val="24"/>
+          <w:lang w:eastAsia="es-AR"/>
+        </w:rPr>
+      </w:pPr>
+      <w:r>
+        <w:rPr>
+          <w:rFonts w:ascii="Arial" w:eastAsia="Times New Roman" w:hAnsi="Arial" w:cs="Arial"/>
+          <w:b/>
+          <w:bCs/>
+          <w:color w:val="222222"/>
+          <w:sz w:val="24"/>
+          <w:szCs w:val="24"/>
+          <w:lang w:eastAsia="es-AR"/>
+        </w:rPr>
+        <w:t>Autoevaluación</w:t>
+      </w:r>
+    </w:p>
+    <w:p>
+      <w:pPr>
+        <w:shd w:val="clear" w:color="auto" w:fill="FFFFFF"/>
+        <w:spacing w:after="0" w:line="240" w:lineRule="auto"/>
+        <w:rPr>
+          <w:rFonts w:ascii="Arial" w:eastAsia="Times New Roman" w:hAnsi="Arial" w:cs="Arial"/>
+          <w:color w:val="222222"/>
+          <w:sz w:val="24"/>
+          <w:szCs w:val="24"/>
+          <w:lang w:eastAsia="es-AR"/>
+        </w:rPr>
+      </w:pPr>
+      <w:r>
+        <w:rPr>
+          <w:rFonts w:ascii="Verdana" w:eastAsia="Times New Roman" w:hAnsi="Verdana" w:cs="Arial"/>
+          <w:color w:val="222222"/>
+          <w:sz w:val="24"/>
+          <w:szCs w:val="24"/>
+          <w:lang w:eastAsia="es-AR"/>
+        </w:rPr>
+        <w:t>Si se puede en la carga hacerla con valores de 1-10. Lo vi con mi hijo y no entendió cuando le da promedio 3.</w:t>
+      </w:r>
+    </w:p>
+    <w:p/>
+    <w:p>
+      <w:r>
+        <w:t>Mantener arriba el encabezado</w:t>
+      </w:r>
+    </w:p>
+    <w:p/>
+    <w:p>
+      <w:r>
+        <w:lastRenderedPageBreak/>
         <w:t xml:space="preserve">Propuesta de </w:t>
       </w:r>
       <w:r>
@@ -24,6 +1948,36 @@
           <w:b/>
         </w:rPr>
         <w:t>PANTALLA PRINCIPAL</w:t>
+      </w:r>
+    </w:p>
+    <w:p>
+      <w:pPr>
+        <w:rPr>
+          <w:b/>
+        </w:rPr>
+      </w:pPr>
+      <w:r>
+        <w:rPr>
+          <w:b/>
+          <w:highlight w:val="yellow"/>
+        </w:rPr>
+        <w:t xml:space="preserve">Poner imagen </w:t>
+      </w:r>
+      <w:proofErr w:type="spellStart"/>
+      <w:r>
+        <w:rPr>
+          <w:b/>
+          <w:highlight w:val="yellow"/>
+        </w:rPr>
+        <w:t>mas</w:t>
+      </w:r>
+      <w:proofErr w:type="spellEnd"/>
+      <w:r>
+        <w:rPr>
+          <w:b/>
+          <w:highlight w:val="yellow"/>
+        </w:rPr>
+        <w:t xml:space="preserve"> clara.</w:t>
       </w:r>
     </w:p>
     <w:p>
@@ -48,7 +2002,7 @@
                     <pic:cNvPicPr/>
                   </pic:nvPicPr>
                   <pic:blipFill>
-                    <a:blip r:embed="rId5"/>
+                    <a:blip r:embed="rId9"/>
                     <a:stretch>
                       <a:fillRect/>
                     </a:stretch>
@@ -240,7 +2194,7 @@
                     <pic:cNvPicPr/>
                   </pic:nvPicPr>
                   <pic:blipFill>
-                    <a:blip r:embed="rId6"/>
+                    <a:blip r:embed="rId10"/>
                     <a:stretch>
                       <a:fillRect/>
                     </a:stretch>
@@ -268,6 +2222,7 @@
           <w:noProof/>
           <w:lang w:eastAsia="es-AR"/>
         </w:rPr>
+        <w:lastRenderedPageBreak/>
         <w:drawing>
           <wp:inline distT="0" distB="0" distL="0" distR="0" wp14:anchorId="62FDCE7D" wp14:editId="3DE7833A">
             <wp:extent cx="1140311" cy="1828800"/>
@@ -284,7 +2239,7 @@
                     <pic:cNvPicPr/>
                   </pic:nvPicPr>
                   <pic:blipFill>
-                    <a:blip r:embed="rId7"/>
+                    <a:blip r:embed="rId11"/>
                     <a:stretch>
                       <a:fillRect/>
                     </a:stretch>
@@ -307,15 +2262,33 @@
     </w:p>
     <w:p>
       <w:r>
+        <w:t>Me gusta la categoría de perfiles ya dados de alta. Al principio vamos a tener que poner valores inventados.</w:t>
+      </w:r>
+    </w:p>
+    <w:p/>
+    <w:p/>
+    <w:p/>
+    <w:p/>
+    <w:p/>
+    <w:p/>
+    <w:p/>
+    <w:p/>
+    <w:p/>
+    <w:p/>
+    <w:p/>
+    <w:p/>
+    <w:p/>
+    <w:p/>
+    <w:p/>
+    <w:p/>
+    <w:p/>
+    <w:p/>
+    <w:p>
+      <w:r>
+        <w:rPr>
+          <w:b/>
+        </w:rPr>
         <w:lastRenderedPageBreak/>
-        <w:t>Me gusta la categoría de perfiles ya dados de alta. Al principio vamos a tener que poner valores inventados.</w:t>
-      </w:r>
-    </w:p>
-    <w:p>
-      <w:r>
-        <w:rPr>
-          <w:b/>
-        </w:rPr>
         <w:t>LISTADO DE JUGADORES</w:t>
       </w:r>
       <w:r>
@@ -818,7 +2791,7 @@
                     </pic:cNvPicPr>
                   </pic:nvPicPr>
                   <pic:blipFill>
-                    <a:blip r:embed="rId8">
+                    <a:blip r:embed="rId12">
                       <a:extLst>
                         <a:ext uri="{28A0092B-C50C-407E-A947-70E740481C1C}">
                           <a14:useLocalDpi xmlns:a14="http://schemas.microsoft.com/office/drawing/2010/main" val="0"/>
@@ -1032,6 +3005,7 @@
           <w:noProof/>
           <w:lang w:eastAsia="es-AR"/>
         </w:rPr>
+        <w:lastRenderedPageBreak/>
         <mc:AlternateContent>
           <mc:Choice Requires="wps">
             <w:drawing>
@@ -1117,7 +3091,7 @@
                     </pic:cNvPicPr>
                   </pic:nvPicPr>
                   <pic:blipFill>
-                    <a:blip r:embed="rId8">
+                    <a:blip r:embed="rId12">
                       <a:extLst>
                         <a:ext uri="{28A0092B-C50C-407E-A947-70E740481C1C}">
                           <a14:useLocalDpi xmlns:a14="http://schemas.microsoft.com/office/drawing/2010/main" val="0"/>
@@ -1167,11 +3141,33 @@
           <w:b/>
         </w:rPr>
       </w:pPr>
+      <w:proofErr w:type="spellStart"/>
       <w:r>
         <w:rPr>
           <w:b/>
         </w:rPr>
-        <w:t>PANTALLA PRINCIPAL DEBAJO DE LOS JUGADORES.</w:t>
+        <w:t>Seccion</w:t>
+      </w:r>
+      <w:proofErr w:type="spellEnd"/>
+      <w:r>
+        <w:rPr>
+          <w:b/>
+        </w:rPr>
+        <w:t xml:space="preserve"> tipo Blog par </w:t>
+      </w:r>
+      <w:proofErr w:type="spellStart"/>
+      <w:r>
+        <w:rPr>
+          <w:b/>
+        </w:rPr>
+        <w:t>apoder</w:t>
+      </w:r>
+      <w:proofErr w:type="spellEnd"/>
+      <w:r>
+        <w:rPr>
+          <w:b/>
+        </w:rPr>
+        <w:t xml:space="preserve"> cargar publicidades y eventos.</w:t>
       </w:r>
     </w:p>
     <w:p>
@@ -1201,7 +3197,7 @@
                     <pic:cNvPicPr/>
                   </pic:nvPicPr>
                   <pic:blipFill>
-                    <a:blip r:embed="rId9"/>
+                    <a:blip r:embed="rId13"/>
                     <a:stretch>
                       <a:fillRect/>
                     </a:stretch>
@@ -1223,25 +3219,6 @@
       </w:r>
     </w:p>
     <w:p>
-      <w:pPr>
-        <w:rPr>
-          <w:b/>
-        </w:rPr>
-      </w:pPr>
-      <w:r>
-        <w:rPr>
-          <w:b/>
-        </w:rPr>
-        <w:t xml:space="preserve">PANTALLA PRINCIPAL DEBAJO DE </w:t>
-      </w:r>
-      <w:r>
-        <w:rPr>
-          <w:b/>
-        </w:rPr>
-        <w:t>BUSQUEDAS</w:t>
-      </w:r>
-    </w:p>
-    <w:p>
       <w:r>
         <w:t>Listar posibles eventos a llevar adelante. Si no hay nada poner publicidad de “</w:t>
       </w:r>
@@ -1276,7 +3253,7 @@
                     <pic:cNvPicPr/>
                   </pic:nvPicPr>
                   <pic:blipFill>
-                    <a:blip r:embed="rId10"/>
+                    <a:blip r:embed="rId14"/>
                     <a:stretch>
                       <a:fillRect/>
                     </a:stretch>
@@ -1317,6 +3294,7 @@
           <w:noProof/>
           <w:lang w:eastAsia="es-AR"/>
         </w:rPr>
+        <w:lastRenderedPageBreak/>
         <w:drawing>
           <wp:inline distT="0" distB="0" distL="0" distR="0" wp14:anchorId="26CA2594" wp14:editId="64D60610">
             <wp:extent cx="5612130" cy="886460"/>
@@ -1333,7 +3311,7 @@
                     <pic:cNvPicPr/>
                   </pic:nvPicPr>
                   <pic:blipFill>
-                    <a:blip r:embed="rId11"/>
+                    <a:blip r:embed="rId15"/>
                     <a:stretch>
                       <a:fillRect/>
                     </a:stretch>
@@ -1355,7 +3333,29 @@
       </w:r>
     </w:p>
     <w:p/>
-    <w:p/>
+    <w:p>
+      <w:r>
+        <w:t>Cambiar imagen para que cuadre con el resto.</w:t>
+      </w:r>
+    </w:p>
+    <w:p>
+      <w:r>
+        <w:t xml:space="preserve">Poner el logo solo de Jugadores, </w:t>
+      </w:r>
+      <w:proofErr w:type="gramStart"/>
+      <w:r>
+        <w:t>Entrenadores ,</w:t>
+      </w:r>
+      <w:proofErr w:type="gramEnd"/>
+      <w:r>
+        <w:t xml:space="preserve"> Agentes y Clubes.</w:t>
+      </w:r>
+    </w:p>
+    <w:p>
+      <w:r>
+        <w:t>Poner el correo de info@allwiners.com</w:t>
+      </w:r>
+    </w:p>
     <w:p>
       <w:r>
         <w:rPr>
@@ -1378,7 +3378,7 @@
                     <pic:cNvPicPr/>
                   </pic:nvPicPr>
                   <pic:blipFill>
-                    <a:blip r:embed="rId12"/>
+                    <a:blip r:embed="rId16"/>
                     <a:stretch>
                       <a:fillRect/>
                     </a:stretch>
@@ -1582,7 +3582,7 @@
                     <pic:cNvPicPr/>
                   </pic:nvPicPr>
                   <pic:blipFill>
-                    <a:blip r:embed="rId13"/>
+                    <a:blip r:embed="rId17"/>
                     <a:stretch>
                       <a:fillRect/>
                     </a:stretch>
@@ -1804,7 +3804,7 @@
                     <pic:cNvPicPr/>
                   </pic:nvPicPr>
                   <pic:blipFill>
-                    <a:blip r:embed="rId13"/>
+                    <a:blip r:embed="rId17"/>
                     <a:stretch>
                       <a:fillRect/>
                     </a:stretch>
@@ -1932,7 +3932,7 @@
                     <pic:cNvPicPr/>
                   </pic:nvPicPr>
                   <pic:blipFill>
-                    <a:blip r:embed="rId14"/>
+                    <a:blip r:embed="rId18"/>
                     <a:stretch>
                       <a:fillRect/>
                     </a:stretch>
@@ -1967,9 +3967,15 @@
         <w:t xml:space="preserve"> un iconito. Y quizá cada sección con un color en el titulo distinto. Para ver cómo queda. Solo colores pastel.</w:t>
       </w:r>
     </w:p>
-    <w:p>
-      <w:bookmarkStart w:id="0" w:name="_GoBack"/>
-      <w:bookmarkEnd w:id="0"/>
+    <w:p/>
+    <w:p/>
+    <w:p>
+      <w:r>
+        <w:rPr>
+          <w:highlight w:val="yellow"/>
+        </w:rPr>
+        <w:t>Cuando sube los videos indicar de que Club Es.</w:t>
+      </w:r>
     </w:p>
     <w:sectPr>
       <w:pgSz w:w="12240" w:h="15840"/>

</xml_diff>

<commit_message>
Avance oprimizacion de presentacion perfil, Busqueda de datos comunes, Evaluacion Default y Antecedente
</commit_message>
<xml_diff>
--- a/Documentacion/Para DEFINIR.docx
+++ b/Documentacion/Para DEFINIR.docx
@@ -721,6 +721,92 @@
         </w:rPr>
         <w:t xml:space="preserve">Y después 3 solapas </w:t>
       </w:r>
+      <w:r>
+        <w:rPr>
+          <w:rFonts w:ascii="Arial" w:eastAsia="Times New Roman" w:hAnsi="Arial" w:cs="Arial"/>
+          <w:color w:val="222222"/>
+          <w:sz w:val="24"/>
+          <w:szCs w:val="24"/>
+          <w:lang w:eastAsia="es-AR"/>
+        </w:rPr>
+        <w:t>más</w:t>
+      </w:r>
+      <w:r>
+        <w:rPr>
+          <w:rFonts w:ascii="Arial" w:eastAsia="Times New Roman" w:hAnsi="Arial" w:cs="Arial"/>
+          <w:color w:val="222222"/>
+          <w:sz w:val="24"/>
+          <w:szCs w:val="24"/>
+          <w:lang w:eastAsia="es-AR"/>
+        </w:rPr>
+        <w:t xml:space="preserve"> con </w:t>
+      </w:r>
+    </w:p>
+    <w:p>
+      <w:pPr>
+        <w:shd w:val="clear" w:color="auto" w:fill="FFFFFF"/>
+        <w:spacing w:after="0" w:line="240" w:lineRule="auto"/>
+        <w:rPr>
+          <w:rFonts w:ascii="Arial" w:eastAsia="Times New Roman" w:hAnsi="Arial" w:cs="Arial"/>
+          <w:color w:val="222222"/>
+          <w:sz w:val="24"/>
+          <w:szCs w:val="24"/>
+          <w:lang w:eastAsia="es-AR"/>
+        </w:rPr>
+      </w:pPr>
+      <w:r>
+        <w:rPr>
+          <w:rFonts w:ascii="Arial" w:eastAsia="Times New Roman" w:hAnsi="Arial" w:cs="Arial"/>
+          <w:color w:val="222222"/>
+          <w:sz w:val="24"/>
+          <w:szCs w:val="24"/>
+          <w:lang w:eastAsia="es-AR"/>
+        </w:rPr>
+        <w:t>Rendimiento -&gt; poner la autoevaluación</w:t>
+      </w:r>
+    </w:p>
+    <w:p>
+      <w:pPr>
+        <w:shd w:val="clear" w:color="auto" w:fill="FFFFFF"/>
+        <w:spacing w:after="0" w:line="240" w:lineRule="auto"/>
+        <w:rPr>
+          <w:rFonts w:ascii="Arial" w:eastAsia="Times New Roman" w:hAnsi="Arial" w:cs="Arial"/>
+          <w:color w:val="222222"/>
+          <w:sz w:val="24"/>
+          <w:szCs w:val="24"/>
+          <w:lang w:eastAsia="es-AR"/>
+        </w:rPr>
+      </w:pPr>
+      <w:r>
+        <w:rPr>
+          <w:rFonts w:ascii="Arial" w:eastAsia="Times New Roman" w:hAnsi="Arial" w:cs="Arial"/>
+          <w:color w:val="222222"/>
+          <w:sz w:val="24"/>
+          <w:szCs w:val="24"/>
+          <w:lang w:eastAsia="es-AR"/>
+        </w:rPr>
+        <w:t xml:space="preserve">Antecedentes </w:t>
+      </w:r>
+      <w:r>
+        <w:rPr>
+          <w:rFonts w:ascii="Arial" w:eastAsia="Times New Roman" w:hAnsi="Arial" w:cs="Arial"/>
+          <w:color w:val="222222"/>
+          <w:sz w:val="24"/>
+          <w:szCs w:val="24"/>
+          <w:lang w:eastAsia="es-AR"/>
+        </w:rPr>
+        <w:sym w:font="Wingdings" w:char="F0E0"/>
+      </w:r>
+      <w:r>
+        <w:rPr>
+          <w:rFonts w:ascii="Arial" w:eastAsia="Times New Roman" w:hAnsi="Arial" w:cs="Arial"/>
+          <w:color w:val="222222"/>
+          <w:sz w:val="24"/>
+          <w:szCs w:val="24"/>
+          <w:lang w:eastAsia="es-AR"/>
+        </w:rPr>
+        <w:t xml:space="preserve"> todos los </w:t>
+      </w:r>
       <w:proofErr w:type="spellStart"/>
       <w:r>
         <w:rPr>
@@ -730,7 +816,7 @@
           <w:szCs w:val="24"/>
           <w:lang w:eastAsia="es-AR"/>
         </w:rPr>
-        <w:t>mas</w:t>
+        <w:t>antecentes</w:t>
       </w:r>
       <w:proofErr w:type="spellEnd"/>
       <w:r>
@@ -741,53 +827,30 @@
           <w:szCs w:val="24"/>
           <w:lang w:eastAsia="es-AR"/>
         </w:rPr>
-        <w:t xml:space="preserve"> con </w:t>
-      </w:r>
-    </w:p>
-    <w:p>
-      <w:pPr>
-        <w:shd w:val="clear" w:color="auto" w:fill="FFFFFF"/>
-        <w:spacing w:after="0" w:line="240" w:lineRule="auto"/>
-        <w:rPr>
-          <w:rFonts w:ascii="Arial" w:eastAsia="Times New Roman" w:hAnsi="Arial" w:cs="Arial"/>
-          <w:color w:val="222222"/>
-          <w:sz w:val="24"/>
-          <w:szCs w:val="24"/>
-          <w:lang w:eastAsia="es-AR"/>
-        </w:rPr>
-      </w:pPr>
-      <w:r>
-        <w:rPr>
-          <w:rFonts w:ascii="Arial" w:eastAsia="Times New Roman" w:hAnsi="Arial" w:cs="Arial"/>
-          <w:color w:val="222222"/>
-          <w:sz w:val="24"/>
-          <w:szCs w:val="24"/>
-          <w:lang w:eastAsia="es-AR"/>
-        </w:rPr>
-        <w:t>Rendimiento -&gt; poner la autoevaluación</w:t>
-      </w:r>
-    </w:p>
-    <w:p>
-      <w:pPr>
-        <w:shd w:val="clear" w:color="auto" w:fill="FFFFFF"/>
-        <w:spacing w:after="0" w:line="240" w:lineRule="auto"/>
-        <w:rPr>
-          <w:rFonts w:ascii="Arial" w:eastAsia="Times New Roman" w:hAnsi="Arial" w:cs="Arial"/>
-          <w:color w:val="222222"/>
-          <w:sz w:val="24"/>
-          <w:szCs w:val="24"/>
-          <w:lang w:eastAsia="es-AR"/>
-        </w:rPr>
-      </w:pPr>
-      <w:r>
-        <w:rPr>
-          <w:rFonts w:ascii="Arial" w:eastAsia="Times New Roman" w:hAnsi="Arial" w:cs="Arial"/>
-          <w:color w:val="222222"/>
-          <w:sz w:val="24"/>
-          <w:szCs w:val="24"/>
-          <w:lang w:eastAsia="es-AR"/>
-        </w:rPr>
-        <w:t xml:space="preserve">Antecedentes </w:t>
+        <w:t xml:space="preserve"> como está hoy </w:t>
+      </w:r>
+    </w:p>
+    <w:p>
+      <w:pPr>
+        <w:shd w:val="clear" w:color="auto" w:fill="FFFFFF"/>
+        <w:spacing w:after="0" w:line="240" w:lineRule="auto"/>
+        <w:rPr>
+          <w:rFonts w:ascii="Arial" w:eastAsia="Times New Roman" w:hAnsi="Arial" w:cs="Arial"/>
+          <w:color w:val="222222"/>
+          <w:sz w:val="24"/>
+          <w:szCs w:val="24"/>
+          <w:lang w:eastAsia="es-AR"/>
+        </w:rPr>
+      </w:pPr>
+      <w:r>
+        <w:rPr>
+          <w:rFonts w:ascii="Arial" w:eastAsia="Times New Roman" w:hAnsi="Arial" w:cs="Arial"/>
+          <w:color w:val="222222"/>
+          <w:sz w:val="24"/>
+          <w:szCs w:val="24"/>
+          <w:lang w:eastAsia="es-AR"/>
+        </w:rPr>
+        <w:t xml:space="preserve">Videos </w:t>
       </w:r>
       <w:r>
         <w:rPr>
@@ -807,71 +870,6 @@
           <w:szCs w:val="24"/>
           <w:lang w:eastAsia="es-AR"/>
         </w:rPr>
-        <w:t xml:space="preserve"> todos los </w:t>
-      </w:r>
-      <w:proofErr w:type="spellStart"/>
-      <w:r>
-        <w:rPr>
-          <w:rFonts w:ascii="Arial" w:eastAsia="Times New Roman" w:hAnsi="Arial" w:cs="Arial"/>
-          <w:color w:val="222222"/>
-          <w:sz w:val="24"/>
-          <w:szCs w:val="24"/>
-          <w:lang w:eastAsia="es-AR"/>
-        </w:rPr>
-        <w:t>antecentes</w:t>
-      </w:r>
-      <w:proofErr w:type="spellEnd"/>
-      <w:r>
-        <w:rPr>
-          <w:rFonts w:ascii="Arial" w:eastAsia="Times New Roman" w:hAnsi="Arial" w:cs="Arial"/>
-          <w:color w:val="222222"/>
-          <w:sz w:val="24"/>
-          <w:szCs w:val="24"/>
-          <w:lang w:eastAsia="es-AR"/>
-        </w:rPr>
-        <w:t xml:space="preserve"> como está hoy </w:t>
-      </w:r>
-    </w:p>
-    <w:p>
-      <w:pPr>
-        <w:shd w:val="clear" w:color="auto" w:fill="FFFFFF"/>
-        <w:spacing w:after="0" w:line="240" w:lineRule="auto"/>
-        <w:rPr>
-          <w:rFonts w:ascii="Arial" w:eastAsia="Times New Roman" w:hAnsi="Arial" w:cs="Arial"/>
-          <w:color w:val="222222"/>
-          <w:sz w:val="24"/>
-          <w:szCs w:val="24"/>
-          <w:lang w:eastAsia="es-AR"/>
-        </w:rPr>
-      </w:pPr>
-      <w:r>
-        <w:rPr>
-          <w:rFonts w:ascii="Arial" w:eastAsia="Times New Roman" w:hAnsi="Arial" w:cs="Arial"/>
-          <w:color w:val="222222"/>
-          <w:sz w:val="24"/>
-          <w:szCs w:val="24"/>
-          <w:lang w:eastAsia="es-AR"/>
-        </w:rPr>
-        <w:t xml:space="preserve">Videos </w:t>
-      </w:r>
-      <w:r>
-        <w:rPr>
-          <w:rFonts w:ascii="Arial" w:eastAsia="Times New Roman" w:hAnsi="Arial" w:cs="Arial"/>
-          <w:color w:val="222222"/>
-          <w:sz w:val="24"/>
-          <w:szCs w:val="24"/>
-          <w:lang w:eastAsia="es-AR"/>
-        </w:rPr>
-        <w:sym w:font="Wingdings" w:char="F0E0"/>
-      </w:r>
-      <w:r>
-        <w:rPr>
-          <w:rFonts w:ascii="Arial" w:eastAsia="Times New Roman" w:hAnsi="Arial" w:cs="Arial"/>
-          <w:color w:val="222222"/>
-          <w:sz w:val="24"/>
-          <w:szCs w:val="24"/>
-          <w:lang w:eastAsia="es-AR"/>
-        </w:rPr>
         <w:t xml:space="preserve"> poner toda la biblioteca de videos. Agregar búsquedas.</w:t>
       </w:r>
     </w:p>
@@ -966,8 +964,6 @@
           <w:lang w:eastAsia="es-AR"/>
         </w:rPr>
       </w:pPr>
-      <w:bookmarkStart w:id="0" w:name="_GoBack"/>
-      <w:bookmarkEnd w:id="0"/>
       <w:r>
         <w:rPr>
           <w:rFonts w:ascii="Verdana" w:eastAsia="Times New Roman" w:hAnsi="Verdana" w:cs="Arial"/>
@@ -2215,7 +2211,10 @@
         </w:drawing>
       </w:r>
     </w:p>
-    <w:p/>
+    <w:p>
+      <w:bookmarkStart w:id="0" w:name="_GoBack"/>
+      <w:bookmarkEnd w:id="0"/>
+    </w:p>
     <w:p>
       <w:r>
         <w:rPr>
@@ -3126,7 +3125,17 @@
     <w:p/>
     <w:p>
       <w:r>
-        <w:t>REEEMPLAZAR VER MAS POR  “QUIERO DARME DE ALTA” Y QUE LO LLEVE AL ALTA DE PERFIL.</w:t>
+        <w:t>REEEMPLAZAR VER MAS POR  “</w:t>
+      </w:r>
+      <w:bookmarkStart w:id="1" w:name="OLE_LINK13"/>
+      <w:bookmarkStart w:id="2" w:name="OLE_LINK14"/>
+      <w:r>
+        <w:t>QUIERO DARME DE ALTA”</w:t>
+      </w:r>
+      <w:bookmarkEnd w:id="1"/>
+      <w:bookmarkEnd w:id="2"/>
+      <w:r>
+        <w:t xml:space="preserve"> Y QUE LO LLEVE AL ALTA DE PERFIL.</w:t>
       </w:r>
     </w:p>
     <w:p>

</xml_diff>